<commit_message>
Added production diary templates Completed AT02 & submitted
</commit_message>
<xml_diff>
--- a/Comply with IP, ethics and privacy policies/Assessment 2 v3.1 Intellectual Property and Copyright By Richard Pountney.docx
+++ b/Comply with IP, ethics and privacy policies/Assessment 2 v3.1 Intellectual Property and Copyright By Richard Pountney.docx
@@ -1,6 +1,6 @@
 
 <file path=word/document.xml><?xml version="1.0" encoding="utf-8"?>
-<w:document xmlns:wpc="http://schemas.microsoft.com/office/word/2010/wordprocessingCanvas" xmlns:cx="http://schemas.microsoft.com/office/drawing/2014/chartex" xmlns:cx1="http://schemas.microsoft.com/office/drawing/2015/9/8/chartex" xmlns:cx2="http://schemas.microsoft.com/office/drawing/2015/10/21/chartex" xmlns:cx3="http://schemas.microsoft.com/office/drawing/2016/5/9/chartex" xmlns:cx4="http://schemas.microsoft.com/office/drawing/2016/5/10/chartex" xmlns:cx5="http://schemas.microsoft.com/office/drawing/2016/5/11/chartex" xmlns:cx6="http://schemas.microsoft.com/office/drawing/2016/5/12/chartex" xmlns:cx7="http://schemas.microsoft.com/office/drawing/2016/5/13/chartex" xmlns:cx8="http://schemas.microsoft.com/office/drawing/2016/5/14/chartex" xmlns:mc="http://schemas.openxmlformats.org/markup-compatibility/2006" xmlns:aink="http://schemas.microsoft.com/office/drawing/2016/ink" xmlns:am3d="http://schemas.microsoft.com/office/drawing/2017/model3d" xmlns:o="urn:schemas-microsoft-com:office:office" xmlns:r="http://schemas.openxmlformats.org/officeDocument/2006/relationships" xmlns:m="http://schemas.openxmlformats.org/officeDocument/2006/math" xmlns:v="urn:schemas-microsoft-com:vml" xmlns:wp14="http://schemas.microsoft.com/office/word/2010/wordprocessingDrawing" xmlns:wp="http://schemas.openxmlformats.org/drawingml/2006/wordprocessingDrawing" xmlns:w10="urn:schemas-microsoft-com:office:word" xmlns:w="http://schemas.openxmlformats.org/wordprocessingml/2006/main" xmlns:w14="http://schemas.microsoft.com/office/word/2010/wordml" xmlns:w15="http://schemas.microsoft.com/office/word/2012/wordml" xmlns:w16cex="http://schemas.microsoft.com/office/word/2018/wordml/cex" xmlns:w16cid="http://schemas.microsoft.com/office/word/2016/wordml/cid" xmlns:w16="http://schemas.microsoft.com/office/word/2018/wordml" xmlns:w16sdtdh="http://schemas.microsoft.com/office/word/2020/wordml/sdtdatahash" xmlns:w16se="http://schemas.microsoft.com/office/word/2015/wordml/symex" xmlns:wpg="http://schemas.microsoft.com/office/word/2010/wordprocessingGroup" xmlns:wpi="http://schemas.microsoft.com/office/word/2010/wordprocessingInk" xmlns:wne="http://schemas.microsoft.com/office/word/2006/wordml" xmlns:wps="http://schemas.microsoft.com/office/word/2010/wordprocessingShape" mc:Ignorable="w14 w15 w16se w16cid w16 w16cex w16sdtdh wp14">
+<w:document xmlns:wpc="http://schemas.microsoft.com/office/word/2010/wordprocessingCanvas" xmlns:cx="http://schemas.microsoft.com/office/drawing/2014/chartex" xmlns:cx1="http://schemas.microsoft.com/office/drawing/2015/9/8/chartex" xmlns:cx2="http://schemas.microsoft.com/office/drawing/2015/10/21/chartex" xmlns:cx3="http://schemas.microsoft.com/office/drawing/2016/5/9/chartex" xmlns:cx4="http://schemas.microsoft.com/office/drawing/2016/5/10/chartex" xmlns:cx5="http://schemas.microsoft.com/office/drawing/2016/5/11/chartex" xmlns:cx6="http://schemas.microsoft.com/office/drawing/2016/5/12/chartex" xmlns:cx7="http://schemas.microsoft.com/office/drawing/2016/5/13/chartex" xmlns:cx8="http://schemas.microsoft.com/office/drawing/2016/5/14/chartex" xmlns:mc="http://schemas.openxmlformats.org/markup-compatibility/2006" xmlns:aink="http://schemas.microsoft.com/office/drawing/2016/ink" xmlns:am3d="http://schemas.microsoft.com/office/drawing/2017/model3d" xmlns:o="urn:schemas-microsoft-com:office:office" xmlns:oel="http://schemas.microsoft.com/office/2019/extlst" xmlns:r="http://schemas.openxmlformats.org/officeDocument/2006/relationships" xmlns:m="http://schemas.openxmlformats.org/officeDocument/2006/math" xmlns:v="urn:schemas-microsoft-com:vml" xmlns:wp14="http://schemas.microsoft.com/office/word/2010/wordprocessingDrawing" xmlns:wp="http://schemas.openxmlformats.org/drawingml/2006/wordprocessingDrawing" xmlns:w10="urn:schemas-microsoft-com:office:word" xmlns:w="http://schemas.openxmlformats.org/wordprocessingml/2006/main" xmlns:w14="http://schemas.microsoft.com/office/word/2010/wordml" xmlns:w15="http://schemas.microsoft.com/office/word/2012/wordml" xmlns:w16cex="http://schemas.microsoft.com/office/word/2018/wordml/cex" xmlns:w16cid="http://schemas.microsoft.com/office/word/2016/wordml/cid" xmlns:w16="http://schemas.microsoft.com/office/word/2018/wordml" xmlns:w16sdtdh="http://schemas.microsoft.com/office/word/2020/wordml/sdtdatahash" xmlns:w16se="http://schemas.microsoft.com/office/word/2015/wordml/symex" xmlns:wpg="http://schemas.microsoft.com/office/word/2010/wordprocessingGroup" xmlns:wpi="http://schemas.microsoft.com/office/word/2010/wordprocessingInk" xmlns:wne="http://schemas.microsoft.com/office/word/2006/wordml" xmlns:wps="http://schemas.microsoft.com/office/word/2010/wordprocessingShape" mc:Ignorable="w14 w15 w16se w16cid w16 w16cex w16sdtdh wp14">
   <w:body>
     <w:tbl>
       <w:tblPr>
@@ -720,31 +720,7 @@
                 <w:sz w:val="20"/>
                 <w:szCs w:val="20"/>
               </w:rPr>
-              <w:t>(</w:t>
-            </w:r>
-            <w:proofErr w:type="gramStart"/>
-            <w:r>
-              <w:rPr>
-                <w:rFonts w:ascii="Tahoma" w:hAnsi="Tahoma" w:cs="Tahoma"/>
-                <w:i/>
-                <w:iCs/>
-                <w:color w:val="FFFFFF" w:themeColor="background1"/>
-                <w:sz w:val="20"/>
-                <w:szCs w:val="20"/>
-              </w:rPr>
-              <w:t>as</w:t>
-            </w:r>
-            <w:proofErr w:type="gramEnd"/>
-            <w:r>
-              <w:rPr>
-                <w:rFonts w:ascii="Tahoma" w:hAnsi="Tahoma" w:cs="Tahoma"/>
-                <w:i/>
-                <w:iCs/>
-                <w:color w:val="FFFFFF" w:themeColor="background1"/>
-                <w:sz w:val="20"/>
-                <w:szCs w:val="20"/>
-              </w:rPr>
-              <w:t xml:space="preserve"> per DAP)</w:t>
+              <w:t>(as per DAP)</w:t>
             </w:r>
           </w:p>
         </w:tc>
@@ -902,27 +878,7 @@
                 <w:bCs/>
                 <w:sz w:val="20"/>
               </w:rPr>
-              <w:t xml:space="preserve">ICTICT451 Comply with IP, </w:t>
-            </w:r>
-            <w:proofErr w:type="gramStart"/>
-            <w:r>
-              <w:rPr>
-                <w:rFonts w:ascii="Tahoma" w:hAnsi="Tahoma" w:cs="Tahoma"/>
-                <w:b/>
-                <w:bCs/>
-                <w:sz w:val="20"/>
-              </w:rPr>
-              <w:t>ethics</w:t>
-            </w:r>
-            <w:proofErr w:type="gramEnd"/>
-            <w:r>
-              <w:rPr>
-                <w:rFonts w:ascii="Tahoma" w:hAnsi="Tahoma" w:cs="Tahoma"/>
-                <w:b/>
-                <w:bCs/>
-                <w:sz w:val="20"/>
-              </w:rPr>
-              <w:t xml:space="preserve"> and privacy policies in ICT environments</w:t>
+              <w:t>ICTICT451 Comply with IP, ethics and privacy policies in ICT environments</w:t>
             </w:r>
             <w:bookmarkEnd w:id="0"/>
           </w:p>
@@ -1198,23 +1154,9 @@
           </w:tcPr>
           <w:p>
             <w:pPr>
-              <w:tabs>
-                <w:tab w:val="left" w:pos="1515"/>
-              </w:tabs>
-              <w:rPr>
-                <w:rFonts w:ascii="Tahoma" w:hAnsi="Tahoma" w:cs="Tahoma"/>
-                <w:color w:val="0000FF"/>
-                <w:sz w:val="20"/>
-                <w:szCs w:val="20"/>
-              </w:rPr>
-            </w:pPr>
-            <w:r>
-              <w:rPr>
-                <w:rFonts w:ascii="Tahoma" w:hAnsi="Tahoma" w:cs="Tahoma"/>
-                <w:color w:val="0000FF"/>
-                <w:sz w:val="20"/>
-                <w:szCs w:val="20"/>
-              </w:rPr>
+              <w:pStyle w:val="MyStyle"/>
+            </w:pPr>
+            <w:r>
               <w:t>Richard Pountney 30007736</w:t>
             </w:r>
           </w:p>
@@ -1288,25 +1230,9 @@
           </w:p>
           <w:p>
             <w:pPr>
-              <w:tabs>
-                <w:tab w:val="left" w:pos="1515"/>
-              </w:tabs>
-              <w:rPr>
-                <w:rFonts w:ascii="Brush Script MT" w:hAnsi="Brush Script MT" w:cs="Tahoma"/>
-                <w:strike/>
-                <w:color w:val="0000FF"/>
-                <w:sz w:val="20"/>
-                <w:szCs w:val="20"/>
-              </w:rPr>
-            </w:pPr>
-            <w:r>
-              <w:rPr>
-                <w:rFonts w:ascii="Brush Script MT" w:hAnsi="Brush Script MT" w:cs="Tahoma"/>
-                <w:strike/>
-                <w:color w:val="0000FF"/>
-                <w:sz w:val="20"/>
-                <w:szCs w:val="20"/>
-              </w:rPr>
+              <w:pStyle w:val="MySigning"/>
+            </w:pPr>
+            <w:r>
               <w:t>RBP</w:t>
             </w:r>
           </w:p>
@@ -2829,7 +2755,6 @@
                 <w:szCs w:val="20"/>
               </w:rPr>
             </w:pPr>
-            <w:proofErr w:type="gramStart"/>
             <w:r>
               <w:rPr>
                 <w:rFonts w:ascii="Tahoma" w:hAnsi="Tahoma" w:cs="Tahoma"/>
@@ -2839,19 +2764,7 @@
                 <w:sz w:val="20"/>
                 <w:szCs w:val="20"/>
               </w:rPr>
-              <w:t>Purpose  of</w:t>
-            </w:r>
-            <w:proofErr w:type="gramEnd"/>
-            <w:r>
-              <w:rPr>
-                <w:rFonts w:ascii="Tahoma" w:hAnsi="Tahoma" w:cs="Tahoma"/>
-                <w:b/>
-                <w:bCs/>
-                <w:color w:val="FFFFFF" w:themeColor="background1"/>
-                <w:sz w:val="20"/>
-                <w:szCs w:val="20"/>
-              </w:rPr>
-              <w:t xml:space="preserve"> Assessment</w:t>
+              <w:t>Purpose  of Assessment</w:t>
             </w:r>
           </w:p>
           <w:p>
@@ -3245,27 +3158,7 @@
                 <w:sz w:val="20"/>
                 <w:szCs w:val="20"/>
               </w:rPr>
-              <w:t xml:space="preserve">Assist with maintenance of organisational IP, </w:t>
-            </w:r>
-            <w:proofErr w:type="gramStart"/>
-            <w:r>
-              <w:rPr>
-                <w:rFonts w:ascii="Tahoma" w:hAnsi="Tahoma" w:cs="Tahoma"/>
-                <w:color w:val="000000" w:themeColor="text1"/>
-                <w:sz w:val="20"/>
-                <w:szCs w:val="20"/>
-              </w:rPr>
-              <w:t>ethics</w:t>
-            </w:r>
-            <w:proofErr w:type="gramEnd"/>
-            <w:r>
-              <w:rPr>
-                <w:rFonts w:ascii="Tahoma" w:hAnsi="Tahoma" w:cs="Tahoma"/>
-                <w:color w:val="000000" w:themeColor="text1"/>
-                <w:sz w:val="20"/>
-                <w:szCs w:val="20"/>
-              </w:rPr>
-              <w:t xml:space="preserve"> and privacy policy procedures</w:t>
+              <w:t>Assist with maintenance of organisational IP, ethics and privacy policy procedures</w:t>
             </w:r>
           </w:p>
           <w:p>
@@ -3431,27 +3324,7 @@
                 <w:sz w:val="20"/>
                 <w:szCs w:val="20"/>
               </w:rPr>
-              <w:t xml:space="preserve">key policies, </w:t>
-            </w:r>
-            <w:proofErr w:type="gramStart"/>
-            <w:r>
-              <w:rPr>
-                <w:rFonts w:ascii="Tahoma" w:hAnsi="Tahoma" w:cs="Tahoma"/>
-                <w:color w:val="000000" w:themeColor="text1"/>
-                <w:sz w:val="20"/>
-                <w:szCs w:val="20"/>
-              </w:rPr>
-              <w:t>procedures</w:t>
-            </w:r>
-            <w:proofErr w:type="gramEnd"/>
-            <w:r>
-              <w:rPr>
-                <w:rFonts w:ascii="Tahoma" w:hAnsi="Tahoma" w:cs="Tahoma"/>
-                <w:color w:val="000000" w:themeColor="text1"/>
-                <w:sz w:val="20"/>
-                <w:szCs w:val="20"/>
-              </w:rPr>
-              <w:t xml:space="preserve"> and documentation in the ICT industry, including those related to:</w:t>
+              <w:t>key policies, procedures and documentation in the ICT industry, including those related to:</w:t>
             </w:r>
           </w:p>
           <w:p>
@@ -3563,27 +3436,7 @@
                 <w:sz w:val="20"/>
                 <w:szCs w:val="20"/>
               </w:rPr>
-              <w:t xml:space="preserve">key organisational communication processes and procedures related to identifying IP, </w:t>
-            </w:r>
-            <w:proofErr w:type="gramStart"/>
-            <w:r>
-              <w:rPr>
-                <w:rFonts w:ascii="Tahoma" w:hAnsi="Tahoma" w:cs="Tahoma"/>
-                <w:color w:val="000000" w:themeColor="text1"/>
-                <w:sz w:val="20"/>
-                <w:szCs w:val="20"/>
-              </w:rPr>
-              <w:t>ethics</w:t>
-            </w:r>
-            <w:proofErr w:type="gramEnd"/>
-            <w:r>
-              <w:rPr>
-                <w:rFonts w:ascii="Tahoma" w:hAnsi="Tahoma" w:cs="Tahoma"/>
-                <w:color w:val="000000" w:themeColor="text1"/>
-                <w:sz w:val="20"/>
-                <w:szCs w:val="20"/>
-              </w:rPr>
-              <w:t xml:space="preserve"> and privacy policies in ICT environments.</w:t>
+              <w:t>key organisational communication processes and procedures related to identifying IP, ethics and privacy policies in ICT environments.</w:t>
             </w:r>
           </w:p>
           <w:p>
@@ -3822,27 +3675,7 @@
                 <w:sz w:val="20"/>
                 <w:szCs w:val="20"/>
               </w:rPr>
-              <w:t xml:space="preserve">In some circumstances, adjustments to assessments may be made for you. If you require support for literacy and numeracy issues; support for hearing, </w:t>
-            </w:r>
-            <w:proofErr w:type="gramStart"/>
-            <w:r>
-              <w:rPr>
-                <w:rFonts w:ascii="Tahoma" w:hAnsi="Tahoma" w:cs="Tahoma"/>
-                <w:color w:val="000000" w:themeColor="text1"/>
-                <w:sz w:val="20"/>
-                <w:szCs w:val="20"/>
-              </w:rPr>
-              <w:t>sight</w:t>
-            </w:r>
-            <w:proofErr w:type="gramEnd"/>
-            <w:r>
-              <w:rPr>
-                <w:rFonts w:ascii="Tahoma" w:hAnsi="Tahoma" w:cs="Tahoma"/>
-                <w:color w:val="000000" w:themeColor="text1"/>
-                <w:sz w:val="20"/>
-                <w:szCs w:val="20"/>
-              </w:rPr>
-              <w:t xml:space="preserve"> or mobility issues; change to assessment times/venues; use of special or adaptive technology; considerations relating to age, gender and cultural beliefs; format of assessment materials; or presence of a scribe you need to inform your lecturer.</w:t>
+              <w:t>In some circumstances, adjustments to assessments may be made for you. If you require support for literacy and numeracy issues; support for hearing, sight or mobility issues; change to assessment times/venues; use of special or adaptive technology; considerations relating to age, gender and cultural beliefs; format of assessment materials; or presence of a scribe you need to inform your lecturer.</w:t>
             </w:r>
           </w:p>
         </w:tc>
@@ -4354,29 +4187,7 @@
                 <w:sz w:val="20"/>
                 <w:szCs w:val="18"/>
               </w:rPr>
-              <w:t xml:space="preserve">, evaluate, </w:t>
-            </w:r>
-            <w:proofErr w:type="gramStart"/>
-            <w:r>
-              <w:rPr>
-                <w:rFonts w:ascii="Tahoma" w:hAnsi="Tahoma" w:cs="Tahoma"/>
-                <w:bCs/>
-                <w:color w:val="000000" w:themeColor="text1"/>
-                <w:sz w:val="20"/>
-                <w:szCs w:val="18"/>
-              </w:rPr>
-              <w:t>correct</w:t>
-            </w:r>
-            <w:proofErr w:type="gramEnd"/>
-            <w:r>
-              <w:rPr>
-                <w:rFonts w:ascii="Tahoma" w:hAnsi="Tahoma" w:cs="Tahoma"/>
-                <w:bCs/>
-                <w:color w:val="000000" w:themeColor="text1"/>
-                <w:sz w:val="20"/>
-                <w:szCs w:val="18"/>
-              </w:rPr>
-              <w:t xml:space="preserve"> and upload work to blackboard</w:t>
+              <w:t>, evaluate, correct and upload work to blackboard</w:t>
             </w:r>
             <w:r>
               <w:rPr>
@@ -4540,25 +4351,7 @@
           <w:sz w:val="24"/>
           <w:szCs w:val="24"/>
         </w:rPr>
-        <w:t xml:space="preserve"> </w:t>
-      </w:r>
-      <w:proofErr w:type="gramStart"/>
-      <w:r>
-        <w:rPr>
-          <w:rFonts w:ascii="Calibri" w:eastAsia="Calibri" w:hAnsi="Calibri"/>
-          <w:sz w:val="24"/>
-          <w:szCs w:val="24"/>
-        </w:rPr>
-        <w:t>With this in mind you</w:t>
-      </w:r>
-      <w:proofErr w:type="gramEnd"/>
-      <w:r>
-        <w:rPr>
-          <w:rFonts w:ascii="Calibri" w:eastAsia="Calibri" w:hAnsi="Calibri"/>
-          <w:sz w:val="24"/>
-          <w:szCs w:val="24"/>
-        </w:rPr>
-        <w:t xml:space="preserve"> need to be able to recognise the different forms of IP</w:t>
+        <w:t xml:space="preserve"> With this in mind you need to be able to recognise the different forms of IP</w:t>
       </w:r>
       <w:r>
         <w:rPr>
@@ -4616,6 +4409,30 @@
           <w:lang w:eastAsia="en-AU"/>
         </w:rPr>
         <w:t>Explain in a paragraph your understanding of Intellectual property.</w:t>
+      </w:r>
+    </w:p>
+    <w:p>
+      <w:pPr>
+        <w:pStyle w:val="MyStyle"/>
+        <w:numPr>
+          <w:ilvl w:val="1"/>
+          <w:numId w:val="18"/>
+        </w:numPr>
+        <w:rPr>
+          <w:lang w:eastAsia="en-AU"/>
+        </w:rPr>
+      </w:pPr>
+      <w:r>
+        <w:rPr>
+          <w:lang w:eastAsia="en-AU"/>
+        </w:rPr>
+        <w:t xml:space="preserve">It is the ownership of an individual’s ideas </w:t>
+      </w:r>
+      <w:r>
+        <w:rPr>
+          <w:lang w:eastAsia="en-AU"/>
+        </w:rPr>
+        <w:t>that can include your art, diagrams, 3D models, game code, &amp; so on. You can make it all be put under a trademark &amp;or copyright to help make sure that you keep ownership of those ideas.</w:t>
       </w:r>
     </w:p>
     <w:p>
@@ -4780,27 +4597,59 @@
           </w:tcPr>
           <w:p>
             <w:pPr>
-              <w:spacing w:after="120" w:line="264" w:lineRule="auto"/>
-              <w:contextualSpacing/>
-              <w:rPr>
-                <w:rFonts w:ascii="Calibri" w:eastAsia="Times New Roman" w:hAnsi="Calibri" w:cs="Calibri"/>
-                <w:sz w:val="24"/>
-                <w:szCs w:val="24"/>
+              <w:pStyle w:val="MyStyle"/>
+              <w:rPr>
                 <w:lang w:eastAsia="en-AU"/>
               </w:rPr>
             </w:pPr>
-          </w:p>
-          <w:p>
-            <w:pPr>
-              <w:spacing w:after="120" w:line="264" w:lineRule="auto"/>
-              <w:contextualSpacing/>
-              <w:rPr>
-                <w:rFonts w:ascii="Calibri" w:eastAsia="Times New Roman" w:hAnsi="Calibri" w:cs="Calibri"/>
-                <w:sz w:val="24"/>
-                <w:szCs w:val="24"/>
+            <w:r>
+              <w:rPr>
                 <w:lang w:eastAsia="en-AU"/>
               </w:rPr>
-            </w:pPr>
+              <w:t xml:space="preserve">A Patent IP is to protect devices, substances, methods &amp;or processes. It does not protect </w:t>
+            </w:r>
+            <w:r>
+              <w:rPr>
+                <w:lang w:eastAsia="en-AU"/>
+              </w:rPr>
+              <w:t>art, mathematical models, plans, schemes, or mental processes.</w:t>
+            </w:r>
+          </w:p>
+          <w:p>
+            <w:pPr>
+              <w:pStyle w:val="MyStyle"/>
+              <w:rPr>
+                <w:lang w:eastAsia="en-AU"/>
+              </w:rPr>
+            </w:pPr>
+            <w:r>
+              <w:rPr>
+                <w:sz w:val="20"/>
+                <w:szCs w:val="18"/>
+                <w:lang w:eastAsia="en-AU"/>
+              </w:rPr>
+              <w:t xml:space="preserve">Reference: </w:t>
+            </w:r>
+            <w:hyperlink r:id="rId7" w:history="1">
+              <w:r>
+                <w:rPr>
+                  <w:rStyle w:val="Hyperlink"/>
+                  <w:rFonts w:ascii="Calibri" w:eastAsia="Times New Roman" w:hAnsi="Calibri" w:cs="Calibri"/>
+                  <w:sz w:val="20"/>
+                  <w:szCs w:val="20"/>
+                  <w:lang w:eastAsia="en-AU"/>
+                </w:rPr>
+                <w:t>https://business.gov.au/planning/protect-your-brand-idea-or-creation/patents</w:t>
+              </w:r>
+            </w:hyperlink>
+            <w:r>
+              <w:rPr>
+                <w:sz w:val="20"/>
+                <w:szCs w:val="18"/>
+                <w:lang w:eastAsia="en-AU"/>
+              </w:rPr>
+              <w:t xml:space="preserve"> </w:t>
+            </w:r>
           </w:p>
         </w:tc>
         <w:tc>
@@ -4809,15 +4658,17 @@
           </w:tcPr>
           <w:p>
             <w:pPr>
-              <w:spacing w:after="120" w:line="264" w:lineRule="auto"/>
-              <w:contextualSpacing/>
-              <w:rPr>
-                <w:rFonts w:ascii="Calibri" w:eastAsia="Times New Roman" w:hAnsi="Calibri" w:cs="Calibri"/>
-                <w:sz w:val="24"/>
-                <w:szCs w:val="24"/>
+              <w:pStyle w:val="MyStyle"/>
+              <w:rPr>
                 <w:lang w:eastAsia="en-AU"/>
               </w:rPr>
             </w:pPr>
+            <w:r>
+              <w:rPr>
+                <w:lang w:eastAsia="en-AU"/>
+              </w:rPr>
+              <w:t>Medical substances, machinery</w:t>
+            </w:r>
           </w:p>
         </w:tc>
       </w:tr>
@@ -4854,27 +4705,59 @@
           </w:tcPr>
           <w:p>
             <w:pPr>
-              <w:spacing w:after="120" w:line="264" w:lineRule="auto"/>
-              <w:contextualSpacing/>
-              <w:rPr>
-                <w:rFonts w:ascii="Calibri" w:eastAsia="Times New Roman" w:hAnsi="Calibri" w:cs="Calibri"/>
-                <w:sz w:val="24"/>
-                <w:szCs w:val="24"/>
+              <w:pStyle w:val="MyStyle"/>
+              <w:rPr>
                 <w:lang w:eastAsia="en-AU"/>
               </w:rPr>
             </w:pPr>
-          </w:p>
-          <w:p>
-            <w:pPr>
-              <w:spacing w:after="120" w:line="264" w:lineRule="auto"/>
-              <w:contextualSpacing/>
-              <w:rPr>
-                <w:rFonts w:ascii="Calibri" w:eastAsia="Times New Roman" w:hAnsi="Calibri" w:cs="Calibri"/>
-                <w:sz w:val="24"/>
-                <w:szCs w:val="24"/>
+            <w:r>
+              <w:rPr>
                 <w:lang w:eastAsia="en-AU"/>
               </w:rPr>
-            </w:pPr>
+              <w:t xml:space="preserve">A Trademark IP is </w:t>
+            </w:r>
+            <w:r>
+              <w:rPr>
+                <w:lang w:eastAsia="en-AU"/>
+              </w:rPr>
+              <w:t xml:space="preserve">a logo &amp;or word/phrase that you would use on your </w:t>
+            </w:r>
+            <w:r>
+              <w:rPr>
+                <w:lang w:eastAsia="en-AU"/>
+              </w:rPr>
+              <w:t>property,</w:t>
+            </w:r>
+            <w:r>
+              <w:rPr>
+                <w:lang w:eastAsia="en-AU"/>
+              </w:rPr>
+              <w:t xml:space="preserve"> so others know who it is made by especially if you trademark your business name &amp;or logo.</w:t>
+            </w:r>
+          </w:p>
+          <w:p>
+            <w:pPr>
+              <w:pStyle w:val="MyStyle"/>
+              <w:rPr>
+                <w:lang w:eastAsia="en-AU"/>
+              </w:rPr>
+            </w:pPr>
+            <w:r>
+              <w:rPr>
+                <w:sz w:val="20"/>
+                <w:szCs w:val="18"/>
+                <w:lang w:eastAsia="en-AU"/>
+              </w:rPr>
+              <w:t xml:space="preserve">Reference: </w:t>
+            </w:r>
+            <w:r>
+              <w:rPr>
+                <w:sz w:val="20"/>
+                <w:szCs w:val="18"/>
+                <w:lang w:eastAsia="en-AU"/>
+              </w:rPr>
+              <w:t>https://business.gov.au/planning/protect-your-brand-idea-or-creation/trade-mark</w:t>
+            </w:r>
           </w:p>
         </w:tc>
         <w:tc>
@@ -4883,15 +4766,17 @@
           </w:tcPr>
           <w:p>
             <w:pPr>
-              <w:spacing w:after="120" w:line="264" w:lineRule="auto"/>
-              <w:contextualSpacing/>
-              <w:rPr>
-                <w:rFonts w:ascii="Calibri" w:eastAsia="Times New Roman" w:hAnsi="Calibri" w:cs="Calibri"/>
-                <w:sz w:val="24"/>
-                <w:szCs w:val="24"/>
+              <w:pStyle w:val="MyStyle"/>
+              <w:rPr>
                 <w:lang w:eastAsia="en-AU"/>
               </w:rPr>
             </w:pPr>
+            <w:r>
+              <w:rPr>
+                <w:lang w:eastAsia="en-AU"/>
+              </w:rPr>
+              <w:t>Nintendo is a trademark as well as Sony &amp; Microsoft</w:t>
+            </w:r>
           </w:p>
         </w:tc>
       </w:tr>
@@ -4918,6 +4803,7 @@
                 <w:szCs w:val="24"/>
                 <w:lang w:eastAsia="en-AU"/>
               </w:rPr>
+              <w:lastRenderedPageBreak/>
               <w:t>DESIGN</w:t>
             </w:r>
           </w:p>
@@ -4928,27 +4814,76 @@
           </w:tcPr>
           <w:p>
             <w:pPr>
-              <w:spacing w:after="120" w:line="264" w:lineRule="auto"/>
-              <w:contextualSpacing/>
-              <w:rPr>
-                <w:rFonts w:ascii="Calibri" w:eastAsia="Times New Roman" w:hAnsi="Calibri" w:cs="Calibri"/>
-                <w:sz w:val="24"/>
-                <w:szCs w:val="24"/>
+              <w:pStyle w:val="MyStyle"/>
+              <w:rPr>
                 <w:lang w:eastAsia="en-AU"/>
               </w:rPr>
             </w:pPr>
-          </w:p>
-          <w:p>
-            <w:pPr>
-              <w:spacing w:after="120" w:line="264" w:lineRule="auto"/>
-              <w:contextualSpacing/>
-              <w:rPr>
-                <w:rFonts w:ascii="Calibri" w:eastAsia="Times New Roman" w:hAnsi="Calibri" w:cs="Calibri"/>
-                <w:sz w:val="24"/>
-                <w:szCs w:val="24"/>
+            <w:r>
+              <w:rPr>
                 <w:lang w:eastAsia="en-AU"/>
               </w:rPr>
-            </w:pPr>
+              <w:t xml:space="preserve">A </w:t>
+            </w:r>
+            <w:r>
+              <w:rPr>
+                <w:lang w:eastAsia="en-AU"/>
+              </w:rPr>
+              <w:t>Design</w:t>
+            </w:r>
+            <w:r>
+              <w:rPr>
+                <w:lang w:eastAsia="en-AU"/>
+              </w:rPr>
+              <w:t xml:space="preserve"> IP is to protect</w:t>
+            </w:r>
+            <w:r>
+              <w:rPr>
+                <w:lang w:eastAsia="en-AU"/>
+              </w:rPr>
+              <w:t xml:space="preserve"> the visual appearances of new &amp; distinctive products. This can include the shape, colour, configurat</w:t>
+            </w:r>
+            <w:r>
+              <w:rPr>
+                <w:lang w:eastAsia="en-AU"/>
+              </w:rPr>
+              <w:t>ion, pattern &amp; ornamentation. A design right can allow you to stop others from using the design without your permission.</w:t>
+            </w:r>
+          </w:p>
+          <w:p>
+            <w:pPr>
+              <w:pStyle w:val="MyStyle"/>
+              <w:rPr>
+                <w:lang w:eastAsia="en-AU"/>
+              </w:rPr>
+            </w:pPr>
+            <w:r>
+              <w:rPr>
+                <w:sz w:val="20"/>
+                <w:szCs w:val="18"/>
+                <w:lang w:eastAsia="en-AU"/>
+              </w:rPr>
+              <w:t xml:space="preserve">Reference: </w:t>
+            </w:r>
+            <w:hyperlink r:id="rId8" w:history="1">
+              <w:r>
+                <w:rPr>
+                  <w:rStyle w:val="Hyperlink"/>
+                  <w:sz w:val="20"/>
+                  <w:szCs w:val="18"/>
+                  <w:lang w:eastAsia="en-AU"/>
+                </w:rPr>
+                <w:t>https://business.gov.au/planning/protect-your-brand-idea-or-creation/designs</w:t>
+              </w:r>
+            </w:hyperlink>
+            <w:r>
+              <w:rPr>
+                <w:sz w:val="20"/>
+                <w:szCs w:val="18"/>
+                <w:lang w:eastAsia="en-AU"/>
+              </w:rPr>
+              <w:t xml:space="preserve"> </w:t>
+            </w:r>
           </w:p>
         </w:tc>
         <w:tc>
@@ -4957,15 +4892,45 @@
           </w:tcPr>
           <w:p>
             <w:pPr>
-              <w:spacing w:after="120" w:line="264" w:lineRule="auto"/>
-              <w:contextualSpacing/>
-              <w:rPr>
-                <w:rFonts w:ascii="Calibri" w:eastAsia="Times New Roman" w:hAnsi="Calibri" w:cs="Calibri"/>
-                <w:sz w:val="24"/>
-                <w:szCs w:val="24"/>
+              <w:pStyle w:val="MyStyle"/>
+              <w:rPr>
                 <w:lang w:eastAsia="en-AU"/>
               </w:rPr>
             </w:pPr>
+            <w:r>
+              <w:rPr>
+                <w:lang w:eastAsia="en-AU"/>
+              </w:rPr>
+              <w:t>Nintendo Wii remote &amp; accessories.</w:t>
+            </w:r>
+          </w:p>
+          <w:p>
+            <w:pPr>
+              <w:pStyle w:val="MyStyle"/>
+              <w:rPr>
+                <w:lang w:eastAsia="en-AU"/>
+              </w:rPr>
+            </w:pPr>
+            <w:r>
+              <w:rPr>
+                <w:lang w:eastAsia="en-AU"/>
+              </w:rPr>
+              <w:t>Bakugan</w:t>
+            </w:r>
+          </w:p>
+          <w:p>
+            <w:pPr>
+              <w:pStyle w:val="MyStyle"/>
+              <w:rPr>
+                <w:lang w:eastAsia="en-AU"/>
+              </w:rPr>
+            </w:pPr>
+            <w:r>
+              <w:rPr>
+                <w:lang w:eastAsia="en-AU"/>
+              </w:rPr>
+              <w:t>Beyblades</w:t>
+            </w:r>
           </w:p>
         </w:tc>
       </w:tr>
@@ -5002,27 +4967,118 @@
           </w:tcPr>
           <w:p>
             <w:pPr>
-              <w:spacing w:after="120" w:line="264" w:lineRule="auto"/>
-              <w:contextualSpacing/>
-              <w:rPr>
-                <w:rFonts w:ascii="Calibri" w:eastAsia="Times New Roman" w:hAnsi="Calibri" w:cs="Calibri"/>
-                <w:sz w:val="24"/>
-                <w:szCs w:val="24"/>
+              <w:pStyle w:val="MyStyle"/>
+              <w:rPr>
                 <w:lang w:eastAsia="en-AU"/>
               </w:rPr>
             </w:pPr>
-          </w:p>
-          <w:p>
-            <w:pPr>
-              <w:spacing w:after="120" w:line="264" w:lineRule="auto"/>
-              <w:contextualSpacing/>
-              <w:rPr>
-                <w:rFonts w:ascii="Calibri" w:eastAsia="Times New Roman" w:hAnsi="Calibri" w:cs="Calibri"/>
-                <w:sz w:val="24"/>
-                <w:szCs w:val="24"/>
+            <w:r>
+              <w:rPr>
                 <w:lang w:eastAsia="en-AU"/>
               </w:rPr>
-            </w:pPr>
+              <w:t xml:space="preserve">A </w:t>
+            </w:r>
+            <w:r>
+              <w:rPr>
+                <w:lang w:eastAsia="en-AU"/>
+              </w:rPr>
+              <w:t>Copyright</w:t>
+            </w:r>
+            <w:r>
+              <w:rPr>
+                <w:lang w:eastAsia="en-AU"/>
+              </w:rPr>
+              <w:t xml:space="preserve"> IP is to protect</w:t>
+            </w:r>
+            <w:r>
+              <w:rPr>
+                <w:lang w:eastAsia="en-AU"/>
+              </w:rPr>
+              <w:t xml:space="preserve"> media like</w:t>
+            </w:r>
+            <w:r>
+              <w:rPr>
+                <w:lang w:eastAsia="en-AU"/>
+              </w:rPr>
+              <w:t xml:space="preserve"> writing, music, visual images (visual art), broadcasts, sound recording, moving images (animations</w:t>
+            </w:r>
+            <w:r>
+              <w:rPr>
+                <w:lang w:eastAsia="en-AU"/>
+              </w:rPr>
+              <w:t>, videos</w:t>
+            </w:r>
+            <w:r>
+              <w:rPr>
+                <w:lang w:eastAsia="en-AU"/>
+              </w:rPr>
+              <w:t xml:space="preserve">), </w:t>
+            </w:r>
+            <w:r>
+              <w:rPr>
+                <w:lang w:eastAsia="en-AU"/>
+              </w:rPr>
+              <w:t xml:space="preserve">and </w:t>
+            </w:r>
+            <w:r>
+              <w:rPr>
+                <w:lang w:eastAsia="en-AU"/>
+              </w:rPr>
+              <w:t xml:space="preserve">computer programs. In Australia, you don’t need to register for </w:t>
+            </w:r>
+            <w:r>
+              <w:rPr>
+                <w:lang w:eastAsia="en-AU"/>
+              </w:rPr>
+              <w:t>copyright,</w:t>
+            </w:r>
+            <w:r>
+              <w:rPr>
+                <w:lang w:eastAsia="en-AU"/>
+              </w:rPr>
+              <w:t xml:space="preserve"> but it needs to be documented so it gets the protection.</w:t>
+            </w:r>
+            <w:r>
+              <w:rPr>
+                <w:lang w:eastAsia="en-AU"/>
+              </w:rPr>
+              <w:t xml:space="preserve"> Copyright can last for 70 years after the death of the author for most items.</w:t>
+            </w:r>
+          </w:p>
+          <w:p>
+            <w:pPr>
+              <w:pStyle w:val="MyStyle"/>
+              <w:rPr>
+                <w:lang w:eastAsia="en-AU"/>
+              </w:rPr>
+            </w:pPr>
+            <w:r>
+              <w:rPr>
+                <w:sz w:val="20"/>
+                <w:szCs w:val="18"/>
+                <w:lang w:eastAsia="en-AU"/>
+              </w:rPr>
+              <w:t xml:space="preserve">Reference: </w:t>
+            </w:r>
+            <w:hyperlink r:id="rId9" w:history="1">
+              <w:r>
+                <w:rPr>
+                  <w:rStyle w:val="Hyperlink"/>
+                  <w:sz w:val="20"/>
+                  <w:szCs w:val="18"/>
+                  <w:lang w:eastAsia="en-AU"/>
+                </w:rPr>
+                <w:t>https://business.gov.au/planning/protect-your-brand-idea-or-creation/copyright</w:t>
+              </w:r>
+            </w:hyperlink>
+            <w:r>
+              <w:rPr>
+                <w:sz w:val="20"/>
+                <w:szCs w:val="18"/>
+                <w:lang w:eastAsia="en-AU"/>
+              </w:rPr>
+              <w:t xml:space="preserve"> </w:t>
+            </w:r>
           </w:p>
         </w:tc>
         <w:tc>
@@ -5031,19 +5087,78 @@
           </w:tcPr>
           <w:p>
             <w:pPr>
-              <w:spacing w:after="120" w:line="264" w:lineRule="auto"/>
-              <w:contextualSpacing/>
-              <w:rPr>
-                <w:rFonts w:ascii="Calibri" w:eastAsia="Times New Roman" w:hAnsi="Calibri" w:cs="Calibri"/>
-                <w:sz w:val="24"/>
-                <w:szCs w:val="24"/>
+              <w:pStyle w:val="MyStyle"/>
+              <w:rPr>
                 <w:lang w:eastAsia="en-AU"/>
               </w:rPr>
             </w:pPr>
+            <w:r>
+              <w:rPr>
+                <w:lang w:eastAsia="en-AU"/>
+              </w:rPr>
+              <w:t>YouTube videos would be</w:t>
+            </w:r>
+          </w:p>
+          <w:p>
+            <w:pPr>
+              <w:pStyle w:val="MyStyle"/>
+              <w:rPr>
+                <w:lang w:eastAsia="en-AU"/>
+              </w:rPr>
+            </w:pPr>
+            <w:r>
+              <w:rPr>
+                <w:lang w:eastAsia="en-AU"/>
+              </w:rPr>
+              <w:t xml:space="preserve">Art on websites like </w:t>
+            </w:r>
+            <w:r>
+              <w:rPr>
+                <w:lang w:eastAsia="en-AU"/>
+              </w:rPr>
+              <w:t>DeviantArt</w:t>
+            </w:r>
           </w:p>
         </w:tc>
       </w:tr>
     </w:tbl>
+    <w:p>
+      <w:pPr>
+        <w:pStyle w:val="MyStyle"/>
+        <w:rPr>
+          <w:sz w:val="20"/>
+          <w:szCs w:val="18"/>
+          <w:lang w:eastAsia="en-AU"/>
+        </w:rPr>
+      </w:pPr>
+      <w:r>
+        <w:rPr>
+          <w:sz w:val="20"/>
+          <w:szCs w:val="18"/>
+          <w:lang w:eastAsia="en-AU"/>
+        </w:rPr>
+        <w:t xml:space="preserve">Reference: </w:t>
+      </w:r>
+      <w:hyperlink r:id="rId10" w:history="1">
+        <w:r>
+          <w:rPr>
+            <w:rStyle w:val="Hyperlink"/>
+            <w:sz w:val="20"/>
+            <w:szCs w:val="18"/>
+            <w:lang w:eastAsia="en-AU"/>
+          </w:rPr>
+          <w:t>https://business.gov.au/planning/protect-your-brand-idea-or-creation/intellectual-property#:~:text=Types%20of%20IP%20rights,-There%20are%20a&amp;text=Patents%20%2D%20protect%20inventions%20and%20new,visual%20design%20of%20a%20product</w:t>
+        </w:r>
+      </w:hyperlink>
+      <w:r>
+        <w:rPr>
+          <w:sz w:val="20"/>
+          <w:szCs w:val="18"/>
+          <w:lang w:eastAsia="en-AU"/>
+        </w:rPr>
+        <w:t xml:space="preserve"> </w:t>
+      </w:r>
+    </w:p>
     <w:p>
       <w:pPr>
         <w:keepNext/>
@@ -5112,7 +5227,7 @@
         </w:rPr>
         <w:br/>
       </w:r>
-      <w:hyperlink r:id="rId7" w:history="1">
+      <w:hyperlink r:id="rId11" w:history="1">
         <w:r>
           <w:rPr>
             <w:rFonts w:ascii="Calibri" w:eastAsia="Times New Roman" w:hAnsi="Calibri" w:cs="Calibri"/>
@@ -5152,7 +5267,6 @@
         </w:rPr>
         <w:t xml:space="preserve">Describe the purpose of this policy, for who it is </w:t>
       </w:r>
-      <w:proofErr w:type="gramStart"/>
       <w:r>
         <w:rPr>
           <w:rFonts w:ascii="Calibri" w:eastAsia="Times New Roman" w:hAnsi="Calibri" w:cs="Calibri"/>
@@ -5161,9 +5275,8 @@
           <w:szCs w:val="24"/>
           <w:lang w:eastAsia="en-AU"/>
         </w:rPr>
-        <w:t>written</w:t>
+        <w:t>written,</w:t>
       </w:r>
-      <w:proofErr w:type="gramEnd"/>
       <w:r>
         <w:rPr>
           <w:rFonts w:ascii="Calibri" w:eastAsia="Times New Roman" w:hAnsi="Calibri" w:cs="Calibri"/>
@@ -5173,6 +5286,30 @@
           <w:lang w:eastAsia="en-AU"/>
         </w:rPr>
         <w:t xml:space="preserve"> and the type of information included in it.</w:t>
+      </w:r>
+    </w:p>
+    <w:p>
+      <w:pPr>
+        <w:pStyle w:val="MyStyle"/>
+        <w:numPr>
+          <w:ilvl w:val="0"/>
+          <w:numId w:val="24"/>
+        </w:numPr>
+        <w:rPr>
+          <w:lang w:eastAsia="en-AU"/>
+        </w:rPr>
+      </w:pPr>
+      <w:r>
+        <w:rPr>
+          <w:lang w:eastAsia="en-AU"/>
+        </w:rPr>
+        <w:t xml:space="preserve">Its purpose is to inform people who are in a learning environment about </w:t>
+      </w:r>
+      <w:r>
+        <w:rPr>
+          <w:lang w:eastAsia="en-AU"/>
+        </w:rPr>
+        <w:t>what copyright is &amp; its importance of it. It also informs you on when you can use others material.</w:t>
       </w:r>
     </w:p>
     <w:p>
@@ -5201,7 +5338,6 @@
         </w:rPr>
         <w:t xml:space="preserve">If the link does not find the TAFE copyright </w:t>
       </w:r>
-      <w:proofErr w:type="gramStart"/>
       <w:r>
         <w:rPr>
           <w:rFonts w:ascii="Calibri" w:eastAsia="Times New Roman" w:hAnsi="Calibri" w:cs="Calibri"/>
@@ -5210,9 +5346,8 @@
           <w:szCs w:val="24"/>
           <w:lang w:eastAsia="en-AU"/>
         </w:rPr>
-        <w:t>policies</w:t>
+        <w:t>policies,</w:t>
       </w:r>
-      <w:proofErr w:type="gramEnd"/>
       <w:r>
         <w:rPr>
           <w:rFonts w:ascii="Calibri" w:eastAsia="Times New Roman" w:hAnsi="Calibri" w:cs="Calibri"/>
@@ -5221,18 +5356,7 @@
           <w:szCs w:val="24"/>
           <w:lang w:eastAsia="en-AU"/>
         </w:rPr>
-        <w:t xml:space="preserve"> then it means that they have been </w:t>
-      </w:r>
-      <w:r>
-        <w:rPr>
-          <w:rFonts w:ascii="Calibri" w:eastAsia="Times New Roman" w:hAnsi="Calibri" w:cs="Calibri"/>
-          <w:i/>
-          <w:sz w:val="24"/>
-          <w:szCs w:val="24"/>
-          <w:lang w:eastAsia="en-AU"/>
-        </w:rPr>
-        <w:lastRenderedPageBreak/>
-        <w:t>moved to another location on the site. Search the site for them using the available site search engine and available menu system.</w:t>
+        <w:t xml:space="preserve"> then it means that they have been moved to another location on the site. Search the site for them using the available site search engine and available menu system.</w:t>
       </w:r>
     </w:p>
     <w:p>
@@ -5242,7 +5366,7 @@
           <w:ilvl w:val="0"/>
           <w:numId w:val="19"/>
         </w:numPr>
-        <w:spacing w:after="120" w:line="264" w:lineRule="auto"/>
+        <w:spacing w:after="0" w:line="264" w:lineRule="auto"/>
         <w:rPr>
           <w:rFonts w:ascii="Calibri" w:eastAsia="Times New Roman" w:hAnsi="Calibri" w:cs="Calibri"/>
           <w:sz w:val="24"/>
@@ -5258,6 +5382,30 @@
           <w:lang w:eastAsia="en-AU"/>
         </w:rPr>
         <w:t>How could you ensure that staff followed the organizational copyright laws?</w:t>
+      </w:r>
+    </w:p>
+    <w:p>
+      <w:pPr>
+        <w:pStyle w:val="MyStyle"/>
+        <w:numPr>
+          <w:ilvl w:val="0"/>
+          <w:numId w:val="26"/>
+        </w:numPr>
+        <w:rPr>
+          <w:lang w:eastAsia="en-AU"/>
+        </w:rPr>
+      </w:pPr>
+      <w:r>
+        <w:rPr>
+          <w:lang w:eastAsia="en-AU"/>
+        </w:rPr>
+        <w:t xml:space="preserve">By making </w:t>
+      </w:r>
+      <w:r>
+        <w:rPr>
+          <w:lang w:eastAsia="en-AU"/>
+        </w:rPr>
+        <w:t>sure they sign that they read &amp; understand the policy.</w:t>
       </w:r>
     </w:p>
     <w:p>
@@ -5267,7 +5415,7 @@
           <w:ilvl w:val="0"/>
           <w:numId w:val="19"/>
         </w:numPr>
-        <w:spacing w:after="120" w:line="264" w:lineRule="auto"/>
+        <w:spacing w:after="0" w:line="264" w:lineRule="auto"/>
         <w:rPr>
           <w:rFonts w:ascii="Calibri" w:eastAsia="Times New Roman" w:hAnsi="Calibri" w:cs="Calibri"/>
           <w:sz w:val="24"/>
@@ -5283,6 +5431,24 @@
           <w:lang w:eastAsia="en-AU"/>
         </w:rPr>
         <w:t>Explain how you would distribute a copyright policy to students?</w:t>
+      </w:r>
+    </w:p>
+    <w:p>
+      <w:pPr>
+        <w:pStyle w:val="MyStyle"/>
+        <w:numPr>
+          <w:ilvl w:val="0"/>
+          <w:numId w:val="26"/>
+        </w:numPr>
+        <w:rPr>
+          <w:lang w:eastAsia="en-AU"/>
+        </w:rPr>
+      </w:pPr>
+      <w:r>
+        <w:rPr>
+          <w:lang w:eastAsia="en-AU"/>
+        </w:rPr>
+        <w:t>I would put it in the intro information.</w:t>
       </w:r>
     </w:p>
     <w:p>
@@ -5292,7 +5458,7 @@
           <w:ilvl w:val="0"/>
           <w:numId w:val="19"/>
         </w:numPr>
-        <w:spacing w:after="120" w:line="264" w:lineRule="auto"/>
+        <w:spacing w:after="0" w:line="264" w:lineRule="auto"/>
         <w:rPr>
           <w:rFonts w:ascii="Calibri" w:eastAsia="Times New Roman" w:hAnsi="Calibri" w:cs="Calibri"/>
           <w:sz w:val="24"/>
@@ -5308,6 +5474,25 @@
           <w:lang w:eastAsia="en-AU"/>
         </w:rPr>
         <w:t>How do you think the TAFE can monitor compliance with its’ policies?</w:t>
+      </w:r>
+    </w:p>
+    <w:p>
+      <w:pPr>
+        <w:pStyle w:val="MyStyle"/>
+        <w:numPr>
+          <w:ilvl w:val="0"/>
+          <w:numId w:val="26"/>
+        </w:numPr>
+        <w:rPr>
+          <w:lang w:eastAsia="en-AU"/>
+        </w:rPr>
+      </w:pPr>
+      <w:r>
+        <w:rPr>
+          <w:lang w:eastAsia="en-AU"/>
+        </w:rPr>
+        <w:lastRenderedPageBreak/>
+        <w:t>By putting it in the Delivery &amp; Assessment Plan acceptance.</w:t>
       </w:r>
     </w:p>
     <w:p>
@@ -5317,7 +5502,7 @@
           <w:ilvl w:val="0"/>
           <w:numId w:val="19"/>
         </w:numPr>
-        <w:spacing w:after="120" w:line="264" w:lineRule="auto"/>
+        <w:spacing w:after="0" w:line="264" w:lineRule="auto"/>
         <w:rPr>
           <w:rFonts w:ascii="Calibri" w:eastAsia="Times New Roman" w:hAnsi="Calibri" w:cs="Calibri"/>
           <w:sz w:val="24"/>
@@ -5333,6 +5518,24 @@
           <w:lang w:eastAsia="en-AU"/>
         </w:rPr>
         <w:t>Do you think that the TAFE policies will help to prevent piracy and infringement?</w:t>
+      </w:r>
+    </w:p>
+    <w:p>
+      <w:pPr>
+        <w:pStyle w:val="MyStyle"/>
+        <w:numPr>
+          <w:ilvl w:val="0"/>
+          <w:numId w:val="26"/>
+        </w:numPr>
+        <w:rPr>
+          <w:lang w:eastAsia="en-AU"/>
+        </w:rPr>
+      </w:pPr>
+      <w:r>
+        <w:rPr>
+          <w:lang w:eastAsia="en-AU"/>
+        </w:rPr>
+        <w:t>For the most part yes there will still be some hiccups every now &amp; again.</w:t>
       </w:r>
     </w:p>
     <w:p>
@@ -5455,27 +5658,7 @@
           <w:sz w:val="24"/>
           <w:szCs w:val="24"/>
         </w:rPr>
-        <w:t xml:space="preserve">The textbook you use for your course is very expensive, and you only need half of it.  </w:t>
-      </w:r>
-      <w:proofErr w:type="gramStart"/>
-      <w:r>
-        <w:rPr>
-          <w:rFonts w:ascii="Calibri" w:eastAsia="Calibri" w:hAnsi="Calibri" w:cs="Calibri"/>
-          <w:i/>
-          <w:sz w:val="24"/>
-          <w:szCs w:val="24"/>
-        </w:rPr>
-        <w:t>So</w:t>
-      </w:r>
-      <w:proofErr w:type="gramEnd"/>
-      <w:r>
-        <w:rPr>
-          <w:rFonts w:ascii="Calibri" w:eastAsia="Calibri" w:hAnsi="Calibri" w:cs="Calibri"/>
-          <w:i/>
-          <w:sz w:val="24"/>
-          <w:szCs w:val="24"/>
-        </w:rPr>
-        <w:t xml:space="preserve"> you decide to borrow a book from the library, scan the book and then pri</w:t>
+        <w:t>The textbook you use for your course is very expensive, and you only need half of it.  So you decide to borrow a book from the library, scan the book and then pri</w:t>
       </w:r>
       <w:r>
         <w:rPr>
@@ -5494,7 +5677,7 @@
           <w:ilvl w:val="0"/>
           <w:numId w:val="21"/>
         </w:numPr>
-        <w:spacing w:after="120" w:line="276" w:lineRule="auto"/>
+        <w:spacing w:after="0" w:line="276" w:lineRule="auto"/>
         <w:rPr>
           <w:rFonts w:ascii="Calibri" w:eastAsia="Calibri" w:hAnsi="Calibri" w:cs="Calibri"/>
           <w:sz w:val="24"/>
@@ -5509,7 +5692,34 @@
           <w:szCs w:val="24"/>
           <w:lang w:eastAsia="en-AU"/>
         </w:rPr>
-        <w:t>Is this allowed? Explain your answer in a short paragraph.</w:t>
+        <w:t>Is this allowed? Explain your answer in a short paragraph</w:t>
+      </w:r>
+      <w:r>
+        <w:rPr>
+          <w:rFonts w:ascii="Calibri" w:eastAsia="Calibri" w:hAnsi="Calibri" w:cs="Calibri"/>
+          <w:sz w:val="24"/>
+          <w:szCs w:val="24"/>
+          <w:lang w:eastAsia="en-AU"/>
+        </w:rPr>
+        <w:t>.</w:t>
+      </w:r>
+    </w:p>
+    <w:p>
+      <w:pPr>
+        <w:pStyle w:val="MyStyle"/>
+        <w:numPr>
+          <w:ilvl w:val="0"/>
+          <w:numId w:val="28"/>
+        </w:numPr>
+        <w:rPr>
+          <w:lang w:eastAsia="en-AU"/>
+        </w:rPr>
+      </w:pPr>
+      <w:r>
+        <w:rPr>
+          <w:lang w:eastAsia="en-AU"/>
+        </w:rPr>
+        <w:t>No because it is more than 10% of the information.</w:t>
       </w:r>
     </w:p>
     <w:p>
@@ -5519,7 +5729,7 @@
           <w:ilvl w:val="0"/>
           <w:numId w:val="21"/>
         </w:numPr>
-        <w:spacing w:after="120" w:line="276" w:lineRule="auto"/>
+        <w:spacing w:after="0" w:line="276" w:lineRule="auto"/>
         <w:rPr>
           <w:rFonts w:ascii="Calibri" w:eastAsia="Calibri" w:hAnsi="Calibri" w:cs="Calibri"/>
           <w:sz w:val="24"/>
@@ -5535,6 +5745,204 @@
           <w:lang w:eastAsia="en-AU"/>
         </w:rPr>
         <w:t>Create a simple student copyright policy that will help students understand their responsibilities. Ensure your policy aligns with current Australian legislation. Use the template provided below.</w:t>
+      </w:r>
+    </w:p>
+    <w:p>
+      <w:pPr>
+        <w:pStyle w:val="MyStyle"/>
+        <w:numPr>
+          <w:ilvl w:val="0"/>
+          <w:numId w:val="28"/>
+        </w:numPr>
+        <w:rPr>
+          <w:lang w:eastAsia="en-AU"/>
+        </w:rPr>
+      </w:pPr>
+      <w:r>
+        <w:rPr>
+          <w:lang w:eastAsia="en-AU"/>
+        </w:rPr>
+        <w:t>Student Copyright Policy</w:t>
+      </w:r>
+    </w:p>
+    <w:p>
+      <w:pPr>
+        <w:pStyle w:val="MyStyle"/>
+        <w:numPr>
+          <w:ilvl w:val="0"/>
+          <w:numId w:val="28"/>
+        </w:numPr>
+        <w:rPr>
+          <w:lang w:eastAsia="en-AU"/>
+        </w:rPr>
+      </w:pPr>
+      <w:r>
+        <w:rPr>
+          <w:lang w:eastAsia="en-AU"/>
+        </w:rPr>
+        <w:t xml:space="preserve">This is to guide students with the copyright guidelines. </w:t>
+      </w:r>
+      <w:r>
+        <w:rPr>
+          <w:lang w:eastAsia="en-AU"/>
+        </w:rPr>
+        <w:t>This is to help students with knowledge of the copyright legislation &amp; non-compliance.</w:t>
+      </w:r>
+    </w:p>
+    <w:p>
+      <w:pPr>
+        <w:pStyle w:val="MyStyle"/>
+        <w:numPr>
+          <w:ilvl w:val="0"/>
+          <w:numId w:val="28"/>
+        </w:numPr>
+        <w:rPr>
+          <w:lang w:eastAsia="en-AU"/>
+        </w:rPr>
+      </w:pPr>
+      <w:r>
+        <w:rPr>
+          <w:lang w:eastAsia="en-AU"/>
+        </w:rPr>
+        <w:t>Copyright Guidelines</w:t>
+      </w:r>
+    </w:p>
+    <w:p>
+      <w:pPr>
+        <w:pStyle w:val="MyStyle"/>
+        <w:numPr>
+          <w:ilvl w:val="1"/>
+          <w:numId w:val="28"/>
+        </w:numPr>
+        <w:rPr>
+          <w:lang w:eastAsia="en-AU"/>
+        </w:rPr>
+      </w:pPr>
+      <w:r>
+        <w:rPr>
+          <w:lang w:eastAsia="en-AU"/>
+        </w:rPr>
+        <w:t>Fair-use can be used for:</w:t>
+      </w:r>
+    </w:p>
+    <w:p>
+      <w:pPr>
+        <w:pStyle w:val="MyStyle"/>
+        <w:numPr>
+          <w:ilvl w:val="2"/>
+          <w:numId w:val="28"/>
+        </w:numPr>
+        <w:rPr>
+          <w:lang w:eastAsia="en-AU"/>
+        </w:rPr>
+      </w:pPr>
+      <w:r>
+        <w:rPr>
+          <w:lang w:eastAsia="en-AU"/>
+        </w:rPr>
+        <w:t>Photocopying</w:t>
+      </w:r>
+    </w:p>
+    <w:p>
+      <w:pPr>
+        <w:pStyle w:val="MyStyle"/>
+        <w:numPr>
+          <w:ilvl w:val="2"/>
+          <w:numId w:val="28"/>
+        </w:numPr>
+        <w:rPr>
+          <w:lang w:eastAsia="en-AU"/>
+        </w:rPr>
+      </w:pPr>
+      <w:r>
+        <w:rPr>
+          <w:lang w:eastAsia="en-AU"/>
+        </w:rPr>
+        <w:t>Research &amp; reviews</w:t>
+      </w:r>
+    </w:p>
+    <w:p>
+      <w:pPr>
+        <w:pStyle w:val="MyStyle"/>
+        <w:numPr>
+          <w:ilvl w:val="1"/>
+          <w:numId w:val="28"/>
+        </w:numPr>
+        <w:rPr>
+          <w:lang w:eastAsia="en-AU"/>
+        </w:rPr>
+      </w:pPr>
+      <w:r>
+        <w:rPr>
+          <w:lang w:eastAsia="en-AU"/>
+        </w:rPr>
+        <w:t>Downloading something use:</w:t>
+      </w:r>
+    </w:p>
+    <w:p>
+      <w:pPr>
+        <w:pStyle w:val="MyStyle"/>
+        <w:numPr>
+          <w:ilvl w:val="2"/>
+          <w:numId w:val="28"/>
+        </w:numPr>
+        <w:rPr>
+          <w:lang w:eastAsia="en-AU"/>
+        </w:rPr>
+      </w:pPr>
+      <w:r>
+        <w:rPr>
+          <w:lang w:eastAsia="en-AU"/>
+        </w:rPr>
+        <w:t>Referencing rules</w:t>
+      </w:r>
+    </w:p>
+    <w:p>
+      <w:pPr>
+        <w:pStyle w:val="MyStyle"/>
+        <w:numPr>
+          <w:ilvl w:val="0"/>
+          <w:numId w:val="28"/>
+        </w:numPr>
+        <w:rPr>
+          <w:lang w:eastAsia="en-AU"/>
+        </w:rPr>
+      </w:pPr>
+      <w:r>
+        <w:rPr>
+          <w:lang w:eastAsia="en-AU"/>
+        </w:rPr>
+        <w:t>We follow The Copyright Act 1968</w:t>
+      </w:r>
+    </w:p>
+    <w:p>
+      <w:pPr>
+        <w:pStyle w:val="MyStyle"/>
+        <w:numPr>
+          <w:ilvl w:val="0"/>
+          <w:numId w:val="28"/>
+        </w:numPr>
+        <w:rPr>
+          <w:lang w:eastAsia="en-AU"/>
+        </w:rPr>
+      </w:pPr>
+      <w:r>
+        <w:rPr>
+          <w:lang w:eastAsia="en-AU"/>
+        </w:rPr>
+        <w:t xml:space="preserve">If a student is caught not complying with the policy then their work will not be accepted so they have to redo that work &amp; make sure that they at least acknowledge the source </w:t>
+      </w:r>
+      <w:r>
+        <w:rPr>
+          <w:lang w:eastAsia="en-AU"/>
+        </w:rPr>
+        <w:t xml:space="preserve">from </w:t>
+      </w:r>
+      <w:r>
+        <w:rPr>
+          <w:lang w:eastAsia="en-AU"/>
+        </w:rPr>
+        <w:t>that they are getting their information.</w:t>
       </w:r>
     </w:p>
     <w:p>
@@ -5544,7 +5952,7 @@
           <w:ilvl w:val="0"/>
           <w:numId w:val="21"/>
         </w:numPr>
-        <w:spacing w:after="120" w:line="276" w:lineRule="auto"/>
+        <w:spacing w:after="0" w:line="276" w:lineRule="auto"/>
         <w:rPr>
           <w:rFonts w:ascii="Calibri" w:eastAsia="Calibri" w:hAnsi="Calibri" w:cs="Calibri"/>
           <w:sz w:val="24"/>
@@ -5560,6 +5968,60 @@
           <w:lang w:eastAsia="en-AU"/>
         </w:rPr>
         <w:t>How can the risk of infringement be minimised when copying books and papers?</w:t>
+      </w:r>
+    </w:p>
+    <w:p>
+      <w:pPr>
+        <w:pStyle w:val="MyStyle"/>
+        <w:numPr>
+          <w:ilvl w:val="0"/>
+          <w:numId w:val="29"/>
+        </w:numPr>
+        <w:rPr>
+          <w:lang w:eastAsia="en-AU"/>
+        </w:rPr>
+      </w:pPr>
+      <w:r>
+        <w:rPr>
+          <w:lang w:eastAsia="en-AU"/>
+        </w:rPr>
+        <w:t>Make sure it is less than 10% of it.</w:t>
+      </w:r>
+    </w:p>
+    <w:p>
+      <w:pPr>
+        <w:pStyle w:val="MyStyle"/>
+        <w:numPr>
+          <w:ilvl w:val="0"/>
+          <w:numId w:val="29"/>
+        </w:numPr>
+        <w:rPr>
+          <w:lang w:eastAsia="en-AU"/>
+        </w:rPr>
+      </w:pPr>
+      <w:r>
+        <w:rPr>
+          <w:lang w:eastAsia="en-AU"/>
+        </w:rPr>
+        <w:t>If you need more than 10% then get small parts of it.</w:t>
+      </w:r>
+    </w:p>
+    <w:p>
+      <w:pPr>
+        <w:pStyle w:val="MyStyle"/>
+        <w:numPr>
+          <w:ilvl w:val="0"/>
+          <w:numId w:val="29"/>
+        </w:numPr>
+        <w:rPr>
+          <w:lang w:eastAsia="en-AU"/>
+        </w:rPr>
+      </w:pPr>
+      <w:r>
+        <w:rPr>
+          <w:lang w:eastAsia="en-AU"/>
+        </w:rPr>
+        <w:t>You could reword the information, so it is different.</w:t>
       </w:r>
     </w:p>
     <w:tbl>
@@ -5610,7 +6072,7 @@
                           <pic:cNvPicPr/>
                         </pic:nvPicPr>
                         <pic:blipFill>
-                          <a:blip r:embed="rId8"/>
+                          <a:blip r:embed="rId12"/>
                           <a:stretch>
                             <a:fillRect/>
                           </a:stretch>
@@ -5684,51 +6146,7 @@
                 <w:color w:val="FF0000"/>
                 <w:sz w:val="20"/>
               </w:rPr>
-              <w:t xml:space="preserve"> include references to all information, </w:t>
-            </w:r>
-            <w:proofErr w:type="gramStart"/>
-            <w:r>
-              <w:rPr>
-                <w:rFonts w:ascii="Calibri" w:hAnsi="Calibri"/>
-                <w:bCs/>
-                <w:i/>
-                <w:color w:val="FF0000"/>
-                <w:sz w:val="20"/>
-              </w:rPr>
-              <w:t>video</w:t>
-            </w:r>
-            <w:proofErr w:type="gramEnd"/>
-            <w:r>
-              <w:rPr>
-                <w:rFonts w:ascii="Calibri" w:hAnsi="Calibri"/>
-                <w:bCs/>
-                <w:i/>
-                <w:color w:val="FF0000"/>
-                <w:sz w:val="20"/>
-              </w:rPr>
-              <w:t xml:space="preserve"> and picture sources. If your work is not </w:t>
-            </w:r>
-            <w:proofErr w:type="gramStart"/>
-            <w:r>
-              <w:rPr>
-                <w:rFonts w:ascii="Calibri" w:hAnsi="Calibri"/>
-                <w:bCs/>
-                <w:i/>
-                <w:color w:val="FF0000"/>
-                <w:sz w:val="20"/>
-              </w:rPr>
-              <w:t>referenced</w:t>
-            </w:r>
-            <w:proofErr w:type="gramEnd"/>
-            <w:r>
-              <w:rPr>
-                <w:rFonts w:ascii="Calibri" w:hAnsi="Calibri"/>
-                <w:bCs/>
-                <w:i/>
-                <w:color w:val="FF0000"/>
-                <w:sz w:val="20"/>
-              </w:rPr>
-              <w:t xml:space="preserve"> it w</w:t>
+              <w:t xml:space="preserve"> include references to all information, video and picture sources. If your work is not referenced it w</w:t>
             </w:r>
             <w:r>
               <w:rPr>
@@ -5782,8 +6200,8 @@
       </w:pPr>
     </w:p>
     <w:sectPr>
-      <w:headerReference w:type="default" r:id="rId9"/>
-      <w:footerReference w:type="default" r:id="rId10"/>
+      <w:headerReference w:type="default" r:id="rId13"/>
+      <w:footerReference w:type="default" r:id="rId14"/>
       <w:pgSz w:w="11906" w:h="16838"/>
       <w:pgMar w:top="1843" w:right="1134" w:bottom="1134" w:left="1134" w:header="709" w:footer="351" w:gutter="0"/>
       <w:cols w:space="708"/>
@@ -5794,7 +6212,7 @@
 </file>
 
 <file path=word/endnotes.xml><?xml version="1.0" encoding="utf-8"?>
-<w:endnotes xmlns:wpc="http://schemas.microsoft.com/office/word/2010/wordprocessingCanvas" xmlns:cx="http://schemas.microsoft.com/office/drawing/2014/chartex" xmlns:cx1="http://schemas.microsoft.com/office/drawing/2015/9/8/chartex" xmlns:cx2="http://schemas.microsoft.com/office/drawing/2015/10/21/chartex" xmlns:cx3="http://schemas.microsoft.com/office/drawing/2016/5/9/chartex" xmlns:cx4="http://schemas.microsoft.com/office/drawing/2016/5/10/chartex" xmlns:cx5="http://schemas.microsoft.com/office/drawing/2016/5/11/chartex" xmlns:cx6="http://schemas.microsoft.com/office/drawing/2016/5/12/chartex" xmlns:cx7="http://schemas.microsoft.com/office/drawing/2016/5/13/chartex" xmlns:cx8="http://schemas.microsoft.com/office/drawing/2016/5/14/chartex" xmlns:mc="http://schemas.openxmlformats.org/markup-compatibility/2006" xmlns:aink="http://schemas.microsoft.com/office/drawing/2016/ink" xmlns:am3d="http://schemas.microsoft.com/office/drawing/2017/model3d" xmlns:o="urn:schemas-microsoft-com:office:office" xmlns:r="http://schemas.openxmlformats.org/officeDocument/2006/relationships" xmlns:m="http://schemas.openxmlformats.org/officeDocument/2006/math" xmlns:v="urn:schemas-microsoft-com:vml" xmlns:wp14="http://schemas.microsoft.com/office/word/2010/wordprocessingDrawing" xmlns:wp="http://schemas.openxmlformats.org/drawingml/2006/wordprocessingDrawing" xmlns:w10="urn:schemas-microsoft-com:office:word" xmlns:w="http://schemas.openxmlformats.org/wordprocessingml/2006/main" xmlns:w14="http://schemas.microsoft.com/office/word/2010/wordml" xmlns:w15="http://schemas.microsoft.com/office/word/2012/wordml" xmlns:w16cex="http://schemas.microsoft.com/office/word/2018/wordml/cex" xmlns:w16cid="http://schemas.microsoft.com/office/word/2016/wordml/cid" xmlns:w16="http://schemas.microsoft.com/office/word/2018/wordml" xmlns:w16sdtdh="http://schemas.microsoft.com/office/word/2020/wordml/sdtdatahash" xmlns:w16se="http://schemas.microsoft.com/office/word/2015/wordml/symex" xmlns:wpg="http://schemas.microsoft.com/office/word/2010/wordprocessingGroup" xmlns:wpi="http://schemas.microsoft.com/office/word/2010/wordprocessingInk" xmlns:wne="http://schemas.microsoft.com/office/word/2006/wordml" xmlns:wps="http://schemas.microsoft.com/office/word/2010/wordprocessingShape" mc:Ignorable="w14 w15 w16se w16cid w16 w16cex w16sdtdh wp14">
+<w:endnotes xmlns:wpc="http://schemas.microsoft.com/office/word/2010/wordprocessingCanvas" xmlns:cx="http://schemas.microsoft.com/office/drawing/2014/chartex" xmlns:cx1="http://schemas.microsoft.com/office/drawing/2015/9/8/chartex" xmlns:cx2="http://schemas.microsoft.com/office/drawing/2015/10/21/chartex" xmlns:cx3="http://schemas.microsoft.com/office/drawing/2016/5/9/chartex" xmlns:cx4="http://schemas.microsoft.com/office/drawing/2016/5/10/chartex" xmlns:cx5="http://schemas.microsoft.com/office/drawing/2016/5/11/chartex" xmlns:cx6="http://schemas.microsoft.com/office/drawing/2016/5/12/chartex" xmlns:cx7="http://schemas.microsoft.com/office/drawing/2016/5/13/chartex" xmlns:cx8="http://schemas.microsoft.com/office/drawing/2016/5/14/chartex" xmlns:mc="http://schemas.openxmlformats.org/markup-compatibility/2006" xmlns:aink="http://schemas.microsoft.com/office/drawing/2016/ink" xmlns:am3d="http://schemas.microsoft.com/office/drawing/2017/model3d" xmlns:o="urn:schemas-microsoft-com:office:office" xmlns:oel="http://schemas.microsoft.com/office/2019/extlst" xmlns:r="http://schemas.openxmlformats.org/officeDocument/2006/relationships" xmlns:m="http://schemas.openxmlformats.org/officeDocument/2006/math" xmlns:v="urn:schemas-microsoft-com:vml" xmlns:wp14="http://schemas.microsoft.com/office/word/2010/wordprocessingDrawing" xmlns:wp="http://schemas.openxmlformats.org/drawingml/2006/wordprocessingDrawing" xmlns:w10="urn:schemas-microsoft-com:office:word" xmlns:w="http://schemas.openxmlformats.org/wordprocessingml/2006/main" xmlns:w14="http://schemas.microsoft.com/office/word/2010/wordml" xmlns:w15="http://schemas.microsoft.com/office/word/2012/wordml" xmlns:w16cex="http://schemas.microsoft.com/office/word/2018/wordml/cex" xmlns:w16cid="http://schemas.microsoft.com/office/word/2016/wordml/cid" xmlns:w16="http://schemas.microsoft.com/office/word/2018/wordml" xmlns:w16sdtdh="http://schemas.microsoft.com/office/word/2020/wordml/sdtdatahash" xmlns:w16se="http://schemas.microsoft.com/office/word/2015/wordml/symex" xmlns:wpg="http://schemas.microsoft.com/office/word/2010/wordprocessingGroup" xmlns:wpi="http://schemas.microsoft.com/office/word/2010/wordprocessingInk" xmlns:wne="http://schemas.microsoft.com/office/word/2006/wordml" xmlns:wps="http://schemas.microsoft.com/office/word/2010/wordprocessingShape" mc:Ignorable="w14 w15 w16se w16cid w16 w16cex w16sdtdh wp14">
   <w:endnote w:type="separator" w:id="-1">
     <w:p>
       <w:pPr>
@@ -5819,7 +6237,7 @@
 </file>
 
 <file path=word/footer1.xml><?xml version="1.0" encoding="utf-8"?>
-<w:ftr xmlns:wpc="http://schemas.microsoft.com/office/word/2010/wordprocessingCanvas" xmlns:cx="http://schemas.microsoft.com/office/drawing/2014/chartex" xmlns:cx1="http://schemas.microsoft.com/office/drawing/2015/9/8/chartex" xmlns:cx2="http://schemas.microsoft.com/office/drawing/2015/10/21/chartex" xmlns:cx3="http://schemas.microsoft.com/office/drawing/2016/5/9/chartex" xmlns:cx4="http://schemas.microsoft.com/office/drawing/2016/5/10/chartex" xmlns:cx5="http://schemas.microsoft.com/office/drawing/2016/5/11/chartex" xmlns:cx6="http://schemas.microsoft.com/office/drawing/2016/5/12/chartex" xmlns:cx7="http://schemas.microsoft.com/office/drawing/2016/5/13/chartex" xmlns:cx8="http://schemas.microsoft.com/office/drawing/2016/5/14/chartex" xmlns:mc="http://schemas.openxmlformats.org/markup-compatibility/2006" xmlns:aink="http://schemas.microsoft.com/office/drawing/2016/ink" xmlns:am3d="http://schemas.microsoft.com/office/drawing/2017/model3d" xmlns:o="urn:schemas-microsoft-com:office:office" xmlns:r="http://schemas.openxmlformats.org/officeDocument/2006/relationships" xmlns:m="http://schemas.openxmlformats.org/officeDocument/2006/math" xmlns:v="urn:schemas-microsoft-com:vml" xmlns:wp14="http://schemas.microsoft.com/office/word/2010/wordprocessingDrawing" xmlns:wp="http://schemas.openxmlformats.org/drawingml/2006/wordprocessingDrawing" xmlns:w10="urn:schemas-microsoft-com:office:word" xmlns:w="http://schemas.openxmlformats.org/wordprocessingml/2006/main" xmlns:w14="http://schemas.microsoft.com/office/word/2010/wordml" xmlns:w15="http://schemas.microsoft.com/office/word/2012/wordml" xmlns:w16cex="http://schemas.microsoft.com/office/word/2018/wordml/cex" xmlns:w16cid="http://schemas.microsoft.com/office/word/2016/wordml/cid" xmlns:w16="http://schemas.microsoft.com/office/word/2018/wordml" xmlns:w16sdtdh="http://schemas.microsoft.com/office/word/2020/wordml/sdtdatahash" xmlns:w16se="http://schemas.microsoft.com/office/word/2015/wordml/symex" xmlns:wpg="http://schemas.microsoft.com/office/word/2010/wordprocessingGroup" xmlns:wpi="http://schemas.microsoft.com/office/word/2010/wordprocessingInk" xmlns:wne="http://schemas.microsoft.com/office/word/2006/wordml" xmlns:wps="http://schemas.microsoft.com/office/word/2010/wordprocessingShape" mc:Ignorable="w14 w15 w16se w16cid w16 w16cex w16sdtdh wp14">
+<w:ftr xmlns:wpc="http://schemas.microsoft.com/office/word/2010/wordprocessingCanvas" xmlns:cx="http://schemas.microsoft.com/office/drawing/2014/chartex" xmlns:cx1="http://schemas.microsoft.com/office/drawing/2015/9/8/chartex" xmlns:cx2="http://schemas.microsoft.com/office/drawing/2015/10/21/chartex" xmlns:cx3="http://schemas.microsoft.com/office/drawing/2016/5/9/chartex" xmlns:cx4="http://schemas.microsoft.com/office/drawing/2016/5/10/chartex" xmlns:cx5="http://schemas.microsoft.com/office/drawing/2016/5/11/chartex" xmlns:cx6="http://schemas.microsoft.com/office/drawing/2016/5/12/chartex" xmlns:cx7="http://schemas.microsoft.com/office/drawing/2016/5/13/chartex" xmlns:cx8="http://schemas.microsoft.com/office/drawing/2016/5/14/chartex" xmlns:mc="http://schemas.openxmlformats.org/markup-compatibility/2006" xmlns:aink="http://schemas.microsoft.com/office/drawing/2016/ink" xmlns:am3d="http://schemas.microsoft.com/office/drawing/2017/model3d" xmlns:o="urn:schemas-microsoft-com:office:office" xmlns:oel="http://schemas.microsoft.com/office/2019/extlst" xmlns:r="http://schemas.openxmlformats.org/officeDocument/2006/relationships" xmlns:m="http://schemas.openxmlformats.org/officeDocument/2006/math" xmlns:v="urn:schemas-microsoft-com:vml" xmlns:wp14="http://schemas.microsoft.com/office/word/2010/wordprocessingDrawing" xmlns:wp="http://schemas.openxmlformats.org/drawingml/2006/wordprocessingDrawing" xmlns:w10="urn:schemas-microsoft-com:office:word" xmlns:w="http://schemas.openxmlformats.org/wordprocessingml/2006/main" xmlns:w14="http://schemas.microsoft.com/office/word/2010/wordml" xmlns:w15="http://schemas.microsoft.com/office/word/2012/wordml" xmlns:w16cex="http://schemas.microsoft.com/office/word/2018/wordml/cex" xmlns:w16cid="http://schemas.microsoft.com/office/word/2016/wordml/cid" xmlns:w16="http://schemas.microsoft.com/office/word/2018/wordml" xmlns:w16sdtdh="http://schemas.microsoft.com/office/word/2020/wordml/sdtdatahash" xmlns:w16se="http://schemas.microsoft.com/office/word/2015/wordml/symex" xmlns:wpg="http://schemas.microsoft.com/office/word/2010/wordprocessingGroup" xmlns:wpi="http://schemas.microsoft.com/office/word/2010/wordprocessingInk" xmlns:wne="http://schemas.microsoft.com/office/word/2006/wordml" xmlns:wps="http://schemas.microsoft.com/office/word/2010/wordprocessingShape" mc:Ignorable="w14 w15 w16se w16cid w16 w16cex w16sdtdh wp14">
   <w:p>
     <w:pPr>
       <w:pStyle w:val="Footer"/>
@@ -6039,7 +6457,7 @@
 </file>
 
 <file path=word/footnotes.xml><?xml version="1.0" encoding="utf-8"?>
-<w:footnotes xmlns:wpc="http://schemas.microsoft.com/office/word/2010/wordprocessingCanvas" xmlns:cx="http://schemas.microsoft.com/office/drawing/2014/chartex" xmlns:cx1="http://schemas.microsoft.com/office/drawing/2015/9/8/chartex" xmlns:cx2="http://schemas.microsoft.com/office/drawing/2015/10/21/chartex" xmlns:cx3="http://schemas.microsoft.com/office/drawing/2016/5/9/chartex" xmlns:cx4="http://schemas.microsoft.com/office/drawing/2016/5/10/chartex" xmlns:cx5="http://schemas.microsoft.com/office/drawing/2016/5/11/chartex" xmlns:cx6="http://schemas.microsoft.com/office/drawing/2016/5/12/chartex" xmlns:cx7="http://schemas.microsoft.com/office/drawing/2016/5/13/chartex" xmlns:cx8="http://schemas.microsoft.com/office/drawing/2016/5/14/chartex" xmlns:mc="http://schemas.openxmlformats.org/markup-compatibility/2006" xmlns:aink="http://schemas.microsoft.com/office/drawing/2016/ink" xmlns:am3d="http://schemas.microsoft.com/office/drawing/2017/model3d" xmlns:o="urn:schemas-microsoft-com:office:office" xmlns:r="http://schemas.openxmlformats.org/officeDocument/2006/relationships" xmlns:m="http://schemas.openxmlformats.org/officeDocument/2006/math" xmlns:v="urn:schemas-microsoft-com:vml" xmlns:wp14="http://schemas.microsoft.com/office/word/2010/wordprocessingDrawing" xmlns:wp="http://schemas.openxmlformats.org/drawingml/2006/wordprocessingDrawing" xmlns:w10="urn:schemas-microsoft-com:office:word" xmlns:w="http://schemas.openxmlformats.org/wordprocessingml/2006/main" xmlns:w14="http://schemas.microsoft.com/office/word/2010/wordml" xmlns:w15="http://schemas.microsoft.com/office/word/2012/wordml" xmlns:w16cex="http://schemas.microsoft.com/office/word/2018/wordml/cex" xmlns:w16cid="http://schemas.microsoft.com/office/word/2016/wordml/cid" xmlns:w16="http://schemas.microsoft.com/office/word/2018/wordml" xmlns:w16sdtdh="http://schemas.microsoft.com/office/word/2020/wordml/sdtdatahash" xmlns:w16se="http://schemas.microsoft.com/office/word/2015/wordml/symex" xmlns:wpg="http://schemas.microsoft.com/office/word/2010/wordprocessingGroup" xmlns:wpi="http://schemas.microsoft.com/office/word/2010/wordprocessingInk" xmlns:wne="http://schemas.microsoft.com/office/word/2006/wordml" xmlns:wps="http://schemas.microsoft.com/office/word/2010/wordprocessingShape" mc:Ignorable="w14 w15 w16se w16cid w16 w16cex w16sdtdh wp14">
+<w:footnotes xmlns:wpc="http://schemas.microsoft.com/office/word/2010/wordprocessingCanvas" xmlns:cx="http://schemas.microsoft.com/office/drawing/2014/chartex" xmlns:cx1="http://schemas.microsoft.com/office/drawing/2015/9/8/chartex" xmlns:cx2="http://schemas.microsoft.com/office/drawing/2015/10/21/chartex" xmlns:cx3="http://schemas.microsoft.com/office/drawing/2016/5/9/chartex" xmlns:cx4="http://schemas.microsoft.com/office/drawing/2016/5/10/chartex" xmlns:cx5="http://schemas.microsoft.com/office/drawing/2016/5/11/chartex" xmlns:cx6="http://schemas.microsoft.com/office/drawing/2016/5/12/chartex" xmlns:cx7="http://schemas.microsoft.com/office/drawing/2016/5/13/chartex" xmlns:cx8="http://schemas.microsoft.com/office/drawing/2016/5/14/chartex" xmlns:mc="http://schemas.openxmlformats.org/markup-compatibility/2006" xmlns:aink="http://schemas.microsoft.com/office/drawing/2016/ink" xmlns:am3d="http://schemas.microsoft.com/office/drawing/2017/model3d" xmlns:o="urn:schemas-microsoft-com:office:office" xmlns:oel="http://schemas.microsoft.com/office/2019/extlst" xmlns:r="http://schemas.openxmlformats.org/officeDocument/2006/relationships" xmlns:m="http://schemas.openxmlformats.org/officeDocument/2006/math" xmlns:v="urn:schemas-microsoft-com:vml" xmlns:wp14="http://schemas.microsoft.com/office/word/2010/wordprocessingDrawing" xmlns:wp="http://schemas.openxmlformats.org/drawingml/2006/wordprocessingDrawing" xmlns:w10="urn:schemas-microsoft-com:office:word" xmlns:w="http://schemas.openxmlformats.org/wordprocessingml/2006/main" xmlns:w14="http://schemas.microsoft.com/office/word/2010/wordml" xmlns:w15="http://schemas.microsoft.com/office/word/2012/wordml" xmlns:w16cex="http://schemas.microsoft.com/office/word/2018/wordml/cex" xmlns:w16cid="http://schemas.microsoft.com/office/word/2016/wordml/cid" xmlns:w16="http://schemas.microsoft.com/office/word/2018/wordml" xmlns:w16sdtdh="http://schemas.microsoft.com/office/word/2020/wordml/sdtdatahash" xmlns:w16se="http://schemas.microsoft.com/office/word/2015/wordml/symex" xmlns:wpg="http://schemas.microsoft.com/office/word/2010/wordprocessingGroup" xmlns:wpi="http://schemas.microsoft.com/office/word/2010/wordprocessingInk" xmlns:wne="http://schemas.microsoft.com/office/word/2006/wordml" xmlns:wps="http://schemas.microsoft.com/office/word/2010/wordprocessingShape" mc:Ignorable="w14 w15 w16se w16cid w16 w16cex w16sdtdh wp14">
   <w:footnote w:type="separator" w:id="-1">
     <w:p>
       <w:pPr>
@@ -6064,7 +6482,7 @@
 </file>
 
 <file path=word/header1.xml><?xml version="1.0" encoding="utf-8"?>
-<w:hdr xmlns:wpc="http://schemas.microsoft.com/office/word/2010/wordprocessingCanvas" xmlns:cx="http://schemas.microsoft.com/office/drawing/2014/chartex" xmlns:cx1="http://schemas.microsoft.com/office/drawing/2015/9/8/chartex" xmlns:cx2="http://schemas.microsoft.com/office/drawing/2015/10/21/chartex" xmlns:cx3="http://schemas.microsoft.com/office/drawing/2016/5/9/chartex" xmlns:cx4="http://schemas.microsoft.com/office/drawing/2016/5/10/chartex" xmlns:cx5="http://schemas.microsoft.com/office/drawing/2016/5/11/chartex" xmlns:cx6="http://schemas.microsoft.com/office/drawing/2016/5/12/chartex" xmlns:cx7="http://schemas.microsoft.com/office/drawing/2016/5/13/chartex" xmlns:cx8="http://schemas.microsoft.com/office/drawing/2016/5/14/chartex" xmlns:mc="http://schemas.openxmlformats.org/markup-compatibility/2006" xmlns:aink="http://schemas.microsoft.com/office/drawing/2016/ink" xmlns:am3d="http://schemas.microsoft.com/office/drawing/2017/model3d" xmlns:o="urn:schemas-microsoft-com:office:office" xmlns:r="http://schemas.openxmlformats.org/officeDocument/2006/relationships" xmlns:m="http://schemas.openxmlformats.org/officeDocument/2006/math" xmlns:v="urn:schemas-microsoft-com:vml" xmlns:wp14="http://schemas.microsoft.com/office/word/2010/wordprocessingDrawing" xmlns:wp="http://schemas.openxmlformats.org/drawingml/2006/wordprocessingDrawing" xmlns:w10="urn:schemas-microsoft-com:office:word" xmlns:w="http://schemas.openxmlformats.org/wordprocessingml/2006/main" xmlns:w14="http://schemas.microsoft.com/office/word/2010/wordml" xmlns:w15="http://schemas.microsoft.com/office/word/2012/wordml" xmlns:w16cex="http://schemas.microsoft.com/office/word/2018/wordml/cex" xmlns:w16cid="http://schemas.microsoft.com/office/word/2016/wordml/cid" xmlns:w16="http://schemas.microsoft.com/office/word/2018/wordml" xmlns:w16sdtdh="http://schemas.microsoft.com/office/word/2020/wordml/sdtdatahash" xmlns:w16se="http://schemas.microsoft.com/office/word/2015/wordml/symex" xmlns:wpg="http://schemas.microsoft.com/office/word/2010/wordprocessingGroup" xmlns:wpi="http://schemas.microsoft.com/office/word/2010/wordprocessingInk" xmlns:wne="http://schemas.microsoft.com/office/word/2006/wordml" xmlns:wps="http://schemas.microsoft.com/office/word/2010/wordprocessingShape" mc:Ignorable="w14 w15 w16se w16cid w16 w16cex w16sdtdh wp14">
+<w:hdr xmlns:wpc="http://schemas.microsoft.com/office/word/2010/wordprocessingCanvas" xmlns:cx="http://schemas.microsoft.com/office/drawing/2014/chartex" xmlns:cx1="http://schemas.microsoft.com/office/drawing/2015/9/8/chartex" xmlns:cx2="http://schemas.microsoft.com/office/drawing/2015/10/21/chartex" xmlns:cx3="http://schemas.microsoft.com/office/drawing/2016/5/9/chartex" xmlns:cx4="http://schemas.microsoft.com/office/drawing/2016/5/10/chartex" xmlns:cx5="http://schemas.microsoft.com/office/drawing/2016/5/11/chartex" xmlns:cx6="http://schemas.microsoft.com/office/drawing/2016/5/12/chartex" xmlns:cx7="http://schemas.microsoft.com/office/drawing/2016/5/13/chartex" xmlns:cx8="http://schemas.microsoft.com/office/drawing/2016/5/14/chartex" xmlns:mc="http://schemas.openxmlformats.org/markup-compatibility/2006" xmlns:aink="http://schemas.microsoft.com/office/drawing/2016/ink" xmlns:am3d="http://schemas.microsoft.com/office/drawing/2017/model3d" xmlns:o="urn:schemas-microsoft-com:office:office" xmlns:oel="http://schemas.microsoft.com/office/2019/extlst" xmlns:r="http://schemas.openxmlformats.org/officeDocument/2006/relationships" xmlns:m="http://schemas.openxmlformats.org/officeDocument/2006/math" xmlns:v="urn:schemas-microsoft-com:vml" xmlns:wp14="http://schemas.microsoft.com/office/word/2010/wordprocessingDrawing" xmlns:wp="http://schemas.openxmlformats.org/drawingml/2006/wordprocessingDrawing" xmlns:w10="urn:schemas-microsoft-com:office:word" xmlns:w="http://schemas.openxmlformats.org/wordprocessingml/2006/main" xmlns:w14="http://schemas.microsoft.com/office/word/2010/wordml" xmlns:w15="http://schemas.microsoft.com/office/word/2012/wordml" xmlns:w16cex="http://schemas.microsoft.com/office/word/2018/wordml/cex" xmlns:w16cid="http://schemas.microsoft.com/office/word/2016/wordml/cid" xmlns:w16="http://schemas.microsoft.com/office/word/2018/wordml" xmlns:w16sdtdh="http://schemas.microsoft.com/office/word/2020/wordml/sdtdatahash" xmlns:w16se="http://schemas.microsoft.com/office/word/2015/wordml/symex" xmlns:wpg="http://schemas.microsoft.com/office/word/2010/wordprocessingGroup" xmlns:wpi="http://schemas.microsoft.com/office/word/2010/wordprocessingInk" xmlns:wne="http://schemas.microsoft.com/office/word/2006/wordml" xmlns:wps="http://schemas.microsoft.com/office/word/2010/wordprocessingShape" mc:Ignorable="w14 w15 w16se w16cid w16 w16cex w16sdtdh wp14">
   <w:p>
     <w:pPr>
       <w:pStyle w:val="Title"/>
@@ -6216,7 +6634,7 @@
 </file>
 
 <file path=word/numbering.xml><?xml version="1.0" encoding="utf-8"?>
-<w:numbering xmlns:wpc="http://schemas.microsoft.com/office/word/2010/wordprocessingCanvas" xmlns:cx="http://schemas.microsoft.com/office/drawing/2014/chartex" xmlns:cx1="http://schemas.microsoft.com/office/drawing/2015/9/8/chartex" xmlns:cx2="http://schemas.microsoft.com/office/drawing/2015/10/21/chartex" xmlns:cx3="http://schemas.microsoft.com/office/drawing/2016/5/9/chartex" xmlns:cx4="http://schemas.microsoft.com/office/drawing/2016/5/10/chartex" xmlns:cx5="http://schemas.microsoft.com/office/drawing/2016/5/11/chartex" xmlns:cx6="http://schemas.microsoft.com/office/drawing/2016/5/12/chartex" xmlns:cx7="http://schemas.microsoft.com/office/drawing/2016/5/13/chartex" xmlns:cx8="http://schemas.microsoft.com/office/drawing/2016/5/14/chartex" xmlns:mc="http://schemas.openxmlformats.org/markup-compatibility/2006" xmlns:aink="http://schemas.microsoft.com/office/drawing/2016/ink" xmlns:am3d="http://schemas.microsoft.com/office/drawing/2017/model3d" xmlns:o="urn:schemas-microsoft-com:office:office" xmlns:r="http://schemas.openxmlformats.org/officeDocument/2006/relationships" xmlns:m="http://schemas.openxmlformats.org/officeDocument/2006/math" xmlns:v="urn:schemas-microsoft-com:vml" xmlns:wp14="http://schemas.microsoft.com/office/word/2010/wordprocessingDrawing" xmlns:wp="http://schemas.openxmlformats.org/drawingml/2006/wordprocessingDrawing" xmlns:w10="urn:schemas-microsoft-com:office:word" xmlns:w="http://schemas.openxmlformats.org/wordprocessingml/2006/main" xmlns:w14="http://schemas.microsoft.com/office/word/2010/wordml" xmlns:w15="http://schemas.microsoft.com/office/word/2012/wordml" xmlns:w16cex="http://schemas.microsoft.com/office/word/2018/wordml/cex" xmlns:w16cid="http://schemas.microsoft.com/office/word/2016/wordml/cid" xmlns:w16="http://schemas.microsoft.com/office/word/2018/wordml" xmlns:w16sdtdh="http://schemas.microsoft.com/office/word/2020/wordml/sdtdatahash" xmlns:w16se="http://schemas.microsoft.com/office/word/2015/wordml/symex" xmlns:wpg="http://schemas.microsoft.com/office/word/2010/wordprocessingGroup" xmlns:wpi="http://schemas.microsoft.com/office/word/2010/wordprocessingInk" xmlns:wne="http://schemas.microsoft.com/office/word/2006/wordml" xmlns:wps="http://schemas.microsoft.com/office/word/2010/wordprocessingShape" mc:Ignorable="w14 w15 w16se w16cid w16 w16cex w16sdtdh wp14">
+<w:numbering xmlns:wpc="http://schemas.microsoft.com/office/word/2010/wordprocessingCanvas" xmlns:cx="http://schemas.microsoft.com/office/drawing/2014/chartex" xmlns:cx1="http://schemas.microsoft.com/office/drawing/2015/9/8/chartex" xmlns:cx2="http://schemas.microsoft.com/office/drawing/2015/10/21/chartex" xmlns:cx3="http://schemas.microsoft.com/office/drawing/2016/5/9/chartex" xmlns:cx4="http://schemas.microsoft.com/office/drawing/2016/5/10/chartex" xmlns:cx5="http://schemas.microsoft.com/office/drawing/2016/5/11/chartex" xmlns:cx6="http://schemas.microsoft.com/office/drawing/2016/5/12/chartex" xmlns:cx7="http://schemas.microsoft.com/office/drawing/2016/5/13/chartex" xmlns:cx8="http://schemas.microsoft.com/office/drawing/2016/5/14/chartex" xmlns:mc="http://schemas.openxmlformats.org/markup-compatibility/2006" xmlns:aink="http://schemas.microsoft.com/office/drawing/2016/ink" xmlns:am3d="http://schemas.microsoft.com/office/drawing/2017/model3d" xmlns:o="urn:schemas-microsoft-com:office:office" xmlns:oel="http://schemas.microsoft.com/office/2019/extlst" xmlns:r="http://schemas.openxmlformats.org/officeDocument/2006/relationships" xmlns:m="http://schemas.openxmlformats.org/officeDocument/2006/math" xmlns:v="urn:schemas-microsoft-com:vml" xmlns:wp14="http://schemas.microsoft.com/office/word/2010/wordprocessingDrawing" xmlns:wp="http://schemas.openxmlformats.org/drawingml/2006/wordprocessingDrawing" xmlns:w10="urn:schemas-microsoft-com:office:word" xmlns:w="http://schemas.openxmlformats.org/wordprocessingml/2006/main" xmlns:w14="http://schemas.microsoft.com/office/word/2010/wordml" xmlns:w15="http://schemas.microsoft.com/office/word/2012/wordml" xmlns:w16cex="http://schemas.microsoft.com/office/word/2018/wordml/cex" xmlns:w16cid="http://schemas.microsoft.com/office/word/2016/wordml/cid" xmlns:w16="http://schemas.microsoft.com/office/word/2018/wordml" xmlns:w16sdtdh="http://schemas.microsoft.com/office/word/2020/wordml/sdtdatahash" xmlns:w16se="http://schemas.microsoft.com/office/word/2015/wordml/symex" xmlns:wpg="http://schemas.microsoft.com/office/word/2010/wordprocessingGroup" xmlns:wpi="http://schemas.microsoft.com/office/word/2010/wordprocessingInk" xmlns:wne="http://schemas.microsoft.com/office/word/2006/wordml" xmlns:wps="http://schemas.microsoft.com/office/word/2010/wordprocessingShape" mc:Ignorable="w14 w15 w16se w16cid w16 w16cex w16sdtdh wp14">
   <w:abstractNum w:abstractNumId="0" w15:restartNumberingAfterBreak="0">
     <w:nsid w:val="03726CAB"/>
     <w:multiLevelType w:val="hybridMultilevel"/>
@@ -6307,6 +6725,232 @@
     </w:lvl>
   </w:abstractNum>
   <w:abstractNum w:abstractNumId="1" w15:restartNumberingAfterBreak="0">
+    <w:nsid w:val="08E27236"/>
+    <w:multiLevelType w:val="hybridMultilevel"/>
+    <w:tmpl w:val="CA76C796"/>
+    <w:lvl w:ilvl="0" w:tplc="0C090001">
+      <w:start w:val="1"/>
+      <w:numFmt w:val="bullet"/>
+      <w:lvlText w:val=""/>
+      <w:lvlJc w:val="left"/>
+      <w:pPr>
+        <w:ind w:left="1080" w:hanging="360"/>
+      </w:pPr>
+      <w:rPr>
+        <w:rFonts w:ascii="Symbol" w:hAnsi="Symbol" w:hint="default"/>
+      </w:rPr>
+    </w:lvl>
+    <w:lvl w:ilvl="1" w:tplc="0C090003" w:tentative="1">
+      <w:start w:val="1"/>
+      <w:numFmt w:val="bullet"/>
+      <w:lvlText w:val="o"/>
+      <w:lvlJc w:val="left"/>
+      <w:pPr>
+        <w:ind w:left="1800" w:hanging="360"/>
+      </w:pPr>
+      <w:rPr>
+        <w:rFonts w:ascii="Courier New" w:hAnsi="Courier New" w:cs="Courier New" w:hint="default"/>
+      </w:rPr>
+    </w:lvl>
+    <w:lvl w:ilvl="2" w:tplc="0C090005" w:tentative="1">
+      <w:start w:val="1"/>
+      <w:numFmt w:val="bullet"/>
+      <w:lvlText w:val=""/>
+      <w:lvlJc w:val="left"/>
+      <w:pPr>
+        <w:ind w:left="2520" w:hanging="360"/>
+      </w:pPr>
+      <w:rPr>
+        <w:rFonts w:ascii="Wingdings" w:hAnsi="Wingdings" w:hint="default"/>
+      </w:rPr>
+    </w:lvl>
+    <w:lvl w:ilvl="3" w:tplc="0C090001" w:tentative="1">
+      <w:start w:val="1"/>
+      <w:numFmt w:val="bullet"/>
+      <w:lvlText w:val=""/>
+      <w:lvlJc w:val="left"/>
+      <w:pPr>
+        <w:ind w:left="3240" w:hanging="360"/>
+      </w:pPr>
+      <w:rPr>
+        <w:rFonts w:ascii="Symbol" w:hAnsi="Symbol" w:hint="default"/>
+      </w:rPr>
+    </w:lvl>
+    <w:lvl w:ilvl="4" w:tplc="0C090003" w:tentative="1">
+      <w:start w:val="1"/>
+      <w:numFmt w:val="bullet"/>
+      <w:lvlText w:val="o"/>
+      <w:lvlJc w:val="left"/>
+      <w:pPr>
+        <w:ind w:left="3960" w:hanging="360"/>
+      </w:pPr>
+      <w:rPr>
+        <w:rFonts w:ascii="Courier New" w:hAnsi="Courier New" w:cs="Courier New" w:hint="default"/>
+      </w:rPr>
+    </w:lvl>
+    <w:lvl w:ilvl="5" w:tplc="0C090005" w:tentative="1">
+      <w:start w:val="1"/>
+      <w:numFmt w:val="bullet"/>
+      <w:lvlText w:val=""/>
+      <w:lvlJc w:val="left"/>
+      <w:pPr>
+        <w:ind w:left="4680" w:hanging="360"/>
+      </w:pPr>
+      <w:rPr>
+        <w:rFonts w:ascii="Wingdings" w:hAnsi="Wingdings" w:hint="default"/>
+      </w:rPr>
+    </w:lvl>
+    <w:lvl w:ilvl="6" w:tplc="0C090001" w:tentative="1">
+      <w:start w:val="1"/>
+      <w:numFmt w:val="bullet"/>
+      <w:lvlText w:val=""/>
+      <w:lvlJc w:val="left"/>
+      <w:pPr>
+        <w:ind w:left="5400" w:hanging="360"/>
+      </w:pPr>
+      <w:rPr>
+        <w:rFonts w:ascii="Symbol" w:hAnsi="Symbol" w:hint="default"/>
+      </w:rPr>
+    </w:lvl>
+    <w:lvl w:ilvl="7" w:tplc="0C090003" w:tentative="1">
+      <w:start w:val="1"/>
+      <w:numFmt w:val="bullet"/>
+      <w:lvlText w:val="o"/>
+      <w:lvlJc w:val="left"/>
+      <w:pPr>
+        <w:ind w:left="6120" w:hanging="360"/>
+      </w:pPr>
+      <w:rPr>
+        <w:rFonts w:ascii="Courier New" w:hAnsi="Courier New" w:cs="Courier New" w:hint="default"/>
+      </w:rPr>
+    </w:lvl>
+    <w:lvl w:ilvl="8" w:tplc="0C090005" w:tentative="1">
+      <w:start w:val="1"/>
+      <w:numFmt w:val="bullet"/>
+      <w:lvlText w:val=""/>
+      <w:lvlJc w:val="left"/>
+      <w:pPr>
+        <w:ind w:left="6840" w:hanging="360"/>
+      </w:pPr>
+      <w:rPr>
+        <w:rFonts w:ascii="Wingdings" w:hAnsi="Wingdings" w:hint="default"/>
+      </w:rPr>
+    </w:lvl>
+  </w:abstractNum>
+  <w:abstractNum w:abstractNumId="2" w15:restartNumberingAfterBreak="0">
+    <w:nsid w:val="090B1BD5"/>
+    <w:multiLevelType w:val="hybridMultilevel"/>
+    <w:tmpl w:val="49021EC0"/>
+    <w:lvl w:ilvl="0" w:tplc="0C090001">
+      <w:start w:val="1"/>
+      <w:numFmt w:val="bullet"/>
+      <w:lvlText w:val=""/>
+      <w:lvlJc w:val="left"/>
+      <w:pPr>
+        <w:ind w:left="1080" w:hanging="360"/>
+      </w:pPr>
+      <w:rPr>
+        <w:rFonts w:ascii="Symbol" w:hAnsi="Symbol" w:hint="default"/>
+      </w:rPr>
+    </w:lvl>
+    <w:lvl w:ilvl="1" w:tplc="0C090003">
+      <w:start w:val="1"/>
+      <w:numFmt w:val="bullet"/>
+      <w:lvlText w:val="o"/>
+      <w:lvlJc w:val="left"/>
+      <w:pPr>
+        <w:ind w:left="1800" w:hanging="360"/>
+      </w:pPr>
+      <w:rPr>
+        <w:rFonts w:ascii="Courier New" w:hAnsi="Courier New" w:cs="Courier New" w:hint="default"/>
+      </w:rPr>
+    </w:lvl>
+    <w:lvl w:ilvl="2" w:tplc="0C090005">
+      <w:start w:val="1"/>
+      <w:numFmt w:val="bullet"/>
+      <w:lvlText w:val=""/>
+      <w:lvlJc w:val="left"/>
+      <w:pPr>
+        <w:ind w:left="2520" w:hanging="360"/>
+      </w:pPr>
+      <w:rPr>
+        <w:rFonts w:ascii="Wingdings" w:hAnsi="Wingdings" w:hint="default"/>
+      </w:rPr>
+    </w:lvl>
+    <w:lvl w:ilvl="3" w:tplc="0C090001">
+      <w:start w:val="1"/>
+      <w:numFmt w:val="bullet"/>
+      <w:lvlText w:val=""/>
+      <w:lvlJc w:val="left"/>
+      <w:pPr>
+        <w:ind w:left="3240" w:hanging="360"/>
+      </w:pPr>
+      <w:rPr>
+        <w:rFonts w:ascii="Symbol" w:hAnsi="Symbol" w:hint="default"/>
+      </w:rPr>
+    </w:lvl>
+    <w:lvl w:ilvl="4" w:tplc="0C090003" w:tentative="1">
+      <w:start w:val="1"/>
+      <w:numFmt w:val="bullet"/>
+      <w:lvlText w:val="o"/>
+      <w:lvlJc w:val="left"/>
+      <w:pPr>
+        <w:ind w:left="3960" w:hanging="360"/>
+      </w:pPr>
+      <w:rPr>
+        <w:rFonts w:ascii="Courier New" w:hAnsi="Courier New" w:cs="Courier New" w:hint="default"/>
+      </w:rPr>
+    </w:lvl>
+    <w:lvl w:ilvl="5" w:tplc="0C090005" w:tentative="1">
+      <w:start w:val="1"/>
+      <w:numFmt w:val="bullet"/>
+      <w:lvlText w:val=""/>
+      <w:lvlJc w:val="left"/>
+      <w:pPr>
+        <w:ind w:left="4680" w:hanging="360"/>
+      </w:pPr>
+      <w:rPr>
+        <w:rFonts w:ascii="Wingdings" w:hAnsi="Wingdings" w:hint="default"/>
+      </w:rPr>
+    </w:lvl>
+    <w:lvl w:ilvl="6" w:tplc="0C090001" w:tentative="1">
+      <w:start w:val="1"/>
+      <w:numFmt w:val="bullet"/>
+      <w:lvlText w:val=""/>
+      <w:lvlJc w:val="left"/>
+      <w:pPr>
+        <w:ind w:left="5400" w:hanging="360"/>
+      </w:pPr>
+      <w:rPr>
+        <w:rFonts w:ascii="Symbol" w:hAnsi="Symbol" w:hint="default"/>
+      </w:rPr>
+    </w:lvl>
+    <w:lvl w:ilvl="7" w:tplc="0C090003" w:tentative="1">
+      <w:start w:val="1"/>
+      <w:numFmt w:val="bullet"/>
+      <w:lvlText w:val="o"/>
+      <w:lvlJc w:val="left"/>
+      <w:pPr>
+        <w:ind w:left="6120" w:hanging="360"/>
+      </w:pPr>
+      <w:rPr>
+        <w:rFonts w:ascii="Courier New" w:hAnsi="Courier New" w:cs="Courier New" w:hint="default"/>
+      </w:rPr>
+    </w:lvl>
+    <w:lvl w:ilvl="8" w:tplc="0C090005" w:tentative="1">
+      <w:start w:val="1"/>
+      <w:numFmt w:val="bullet"/>
+      <w:lvlText w:val=""/>
+      <w:lvlJc w:val="left"/>
+      <w:pPr>
+        <w:ind w:left="6840" w:hanging="360"/>
+      </w:pPr>
+      <w:rPr>
+        <w:rFonts w:ascii="Wingdings" w:hAnsi="Wingdings" w:hint="default"/>
+      </w:rPr>
+    </w:lvl>
+  </w:abstractNum>
+  <w:abstractNum w:abstractNumId="3" w15:restartNumberingAfterBreak="0">
     <w:nsid w:val="0B70765C"/>
     <w:multiLevelType w:val="hybridMultilevel"/>
     <w:tmpl w:val="BCD6E1E8"/>
@@ -6395,7 +7039,7 @@
       </w:pPr>
     </w:lvl>
   </w:abstractNum>
-  <w:abstractNum w:abstractNumId="2" w15:restartNumberingAfterBreak="0">
+  <w:abstractNum w:abstractNumId="4" w15:restartNumberingAfterBreak="0">
     <w:nsid w:val="0E8A6C52"/>
     <w:multiLevelType w:val="hybridMultilevel"/>
     <w:tmpl w:val="96D2868C"/>
@@ -6508,7 +7152,7 @@
       </w:rPr>
     </w:lvl>
   </w:abstractNum>
-  <w:abstractNum w:abstractNumId="3" w15:restartNumberingAfterBreak="0">
+  <w:abstractNum w:abstractNumId="5" w15:restartNumberingAfterBreak="0">
     <w:nsid w:val="12950BE1"/>
     <w:multiLevelType w:val="hybridMultilevel"/>
     <w:tmpl w:val="90C6A048"/>
@@ -6621,7 +7265,7 @@
       </w:rPr>
     </w:lvl>
   </w:abstractNum>
-  <w:abstractNum w:abstractNumId="4" w15:restartNumberingAfterBreak="0">
+  <w:abstractNum w:abstractNumId="6" w15:restartNumberingAfterBreak="0">
     <w:nsid w:val="14650820"/>
     <w:multiLevelType w:val="hybridMultilevel"/>
     <w:tmpl w:val="E8F8127A"/>
@@ -6710,7 +7354,7 @@
       </w:pPr>
     </w:lvl>
   </w:abstractNum>
-  <w:abstractNum w:abstractNumId="5" w15:restartNumberingAfterBreak="0">
+  <w:abstractNum w:abstractNumId="7" w15:restartNumberingAfterBreak="0">
     <w:nsid w:val="19017E8D"/>
     <w:multiLevelType w:val="hybridMultilevel"/>
     <w:tmpl w:val="0538B63E"/>
@@ -6799,7 +7443,7 @@
       </w:pPr>
     </w:lvl>
   </w:abstractNum>
-  <w:abstractNum w:abstractNumId="6" w15:restartNumberingAfterBreak="0">
+  <w:abstractNum w:abstractNumId="8" w15:restartNumberingAfterBreak="0">
     <w:nsid w:val="1D311AAC"/>
     <w:multiLevelType w:val="hybridMultilevel"/>
     <w:tmpl w:val="BA388B76"/>
@@ -6885,7 +7529,7 @@
       </w:pPr>
     </w:lvl>
   </w:abstractNum>
-  <w:abstractNum w:abstractNumId="7" w15:restartNumberingAfterBreak="0">
+  <w:abstractNum w:abstractNumId="9" w15:restartNumberingAfterBreak="0">
     <w:nsid w:val="1E90415A"/>
     <w:multiLevelType w:val="hybridMultilevel"/>
     <w:tmpl w:val="BA388B76"/>
@@ -6971,7 +7615,7 @@
       </w:pPr>
     </w:lvl>
   </w:abstractNum>
-  <w:abstractNum w:abstractNumId="8" w15:restartNumberingAfterBreak="0">
+  <w:abstractNum w:abstractNumId="10" w15:restartNumberingAfterBreak="0">
     <w:nsid w:val="210B51CB"/>
     <w:multiLevelType w:val="hybridMultilevel"/>
     <w:tmpl w:val="7598B194"/>
@@ -7061,10 +7705,10 @@
       </w:pPr>
     </w:lvl>
   </w:abstractNum>
-  <w:abstractNum w:abstractNumId="9" w15:restartNumberingAfterBreak="0">
+  <w:abstractNum w:abstractNumId="11" w15:restartNumberingAfterBreak="0">
     <w:nsid w:val="22BD68C8"/>
     <w:multiLevelType w:val="hybridMultilevel"/>
-    <w:tmpl w:val="EA3212AC"/>
+    <w:tmpl w:val="BF64F046"/>
     <w:lvl w:ilvl="0" w:tplc="36246786">
       <w:start w:val="1"/>
       <w:numFmt w:val="upperLetter"/>
@@ -7077,7 +7721,7 @@
         <w:rFonts w:hint="default"/>
       </w:rPr>
     </w:lvl>
-    <w:lvl w:ilvl="1" w:tplc="04090019" w:tentative="1">
+    <w:lvl w:ilvl="1" w:tplc="04090019">
       <w:start w:val="1"/>
       <w:numFmt w:val="lowerLetter"/>
       <w:lvlText w:val="%2."/>
@@ -7150,7 +7794,96 @@
       </w:pPr>
     </w:lvl>
   </w:abstractNum>
-  <w:abstractNum w:abstractNumId="10" w15:restartNumberingAfterBreak="0">
+  <w:abstractNum w:abstractNumId="12" w15:restartNumberingAfterBreak="0">
+    <w:nsid w:val="2464590D"/>
+    <w:multiLevelType w:val="hybridMultilevel"/>
+    <w:tmpl w:val="31807296"/>
+    <w:lvl w:ilvl="0" w:tplc="36246786">
+      <w:start w:val="1"/>
+      <w:numFmt w:val="upperLetter"/>
+      <w:lvlText w:val="%1."/>
+      <w:lvlJc w:val="left"/>
+      <w:pPr>
+        <w:ind w:left="720" w:hanging="360"/>
+      </w:pPr>
+      <w:rPr>
+        <w:rFonts w:hint="default"/>
+      </w:rPr>
+    </w:lvl>
+    <w:lvl w:ilvl="1" w:tplc="0C090019" w:tentative="1">
+      <w:start w:val="1"/>
+      <w:numFmt w:val="lowerLetter"/>
+      <w:lvlText w:val="%2."/>
+      <w:lvlJc w:val="left"/>
+      <w:pPr>
+        <w:ind w:left="1440" w:hanging="360"/>
+      </w:pPr>
+    </w:lvl>
+    <w:lvl w:ilvl="2" w:tplc="0C09001B" w:tentative="1">
+      <w:start w:val="1"/>
+      <w:numFmt w:val="lowerRoman"/>
+      <w:lvlText w:val="%3."/>
+      <w:lvlJc w:val="right"/>
+      <w:pPr>
+        <w:ind w:left="2160" w:hanging="180"/>
+      </w:pPr>
+    </w:lvl>
+    <w:lvl w:ilvl="3" w:tplc="0C09000F" w:tentative="1">
+      <w:start w:val="1"/>
+      <w:numFmt w:val="decimal"/>
+      <w:lvlText w:val="%4."/>
+      <w:lvlJc w:val="left"/>
+      <w:pPr>
+        <w:ind w:left="2880" w:hanging="360"/>
+      </w:pPr>
+    </w:lvl>
+    <w:lvl w:ilvl="4" w:tplc="0C090019" w:tentative="1">
+      <w:start w:val="1"/>
+      <w:numFmt w:val="lowerLetter"/>
+      <w:lvlText w:val="%5."/>
+      <w:lvlJc w:val="left"/>
+      <w:pPr>
+        <w:ind w:left="3600" w:hanging="360"/>
+      </w:pPr>
+    </w:lvl>
+    <w:lvl w:ilvl="5" w:tplc="0C09001B" w:tentative="1">
+      <w:start w:val="1"/>
+      <w:numFmt w:val="lowerRoman"/>
+      <w:lvlText w:val="%6."/>
+      <w:lvlJc w:val="right"/>
+      <w:pPr>
+        <w:ind w:left="4320" w:hanging="180"/>
+      </w:pPr>
+    </w:lvl>
+    <w:lvl w:ilvl="6" w:tplc="0C09000F" w:tentative="1">
+      <w:start w:val="1"/>
+      <w:numFmt w:val="decimal"/>
+      <w:lvlText w:val="%7."/>
+      <w:lvlJc w:val="left"/>
+      <w:pPr>
+        <w:ind w:left="5040" w:hanging="360"/>
+      </w:pPr>
+    </w:lvl>
+    <w:lvl w:ilvl="7" w:tplc="0C090019" w:tentative="1">
+      <w:start w:val="1"/>
+      <w:numFmt w:val="lowerLetter"/>
+      <w:lvlText w:val="%8."/>
+      <w:lvlJc w:val="left"/>
+      <w:pPr>
+        <w:ind w:left="5760" w:hanging="360"/>
+      </w:pPr>
+    </w:lvl>
+    <w:lvl w:ilvl="8" w:tplc="0C09001B" w:tentative="1">
+      <w:start w:val="1"/>
+      <w:numFmt w:val="lowerRoman"/>
+      <w:lvlText w:val="%9."/>
+      <w:lvlJc w:val="right"/>
+      <w:pPr>
+        <w:ind w:left="6480" w:hanging="180"/>
+      </w:pPr>
+    </w:lvl>
+  </w:abstractNum>
+  <w:abstractNum w:abstractNumId="13" w15:restartNumberingAfterBreak="0">
     <w:nsid w:val="253D55F1"/>
     <w:multiLevelType w:val="hybridMultilevel"/>
     <w:tmpl w:val="D32E1844"/>
@@ -7240,7 +7973,7 @@
       </w:pPr>
     </w:lvl>
   </w:abstractNum>
-  <w:abstractNum w:abstractNumId="11" w15:restartNumberingAfterBreak="0">
+  <w:abstractNum w:abstractNumId="14" w15:restartNumberingAfterBreak="0">
     <w:nsid w:val="27CE49D9"/>
     <w:multiLevelType w:val="hybridMultilevel"/>
     <w:tmpl w:val="24D44312"/>
@@ -7326,7 +8059,7 @@
       </w:pPr>
     </w:lvl>
   </w:abstractNum>
-  <w:abstractNum w:abstractNumId="12" w15:restartNumberingAfterBreak="0">
+  <w:abstractNum w:abstractNumId="15" w15:restartNumberingAfterBreak="0">
     <w:nsid w:val="2CC406A8"/>
     <w:multiLevelType w:val="hybridMultilevel"/>
     <w:tmpl w:val="7598B194"/>
@@ -7416,7 +8149,7 @@
       </w:pPr>
     </w:lvl>
   </w:abstractNum>
-  <w:abstractNum w:abstractNumId="13" w15:restartNumberingAfterBreak="0">
+  <w:abstractNum w:abstractNumId="16" w15:restartNumberingAfterBreak="0">
     <w:nsid w:val="32A52FF5"/>
     <w:multiLevelType w:val="hybridMultilevel"/>
     <w:tmpl w:val="2E10A1CA"/>
@@ -7529,7 +8262,120 @@
       </w:rPr>
     </w:lvl>
   </w:abstractNum>
-  <w:abstractNum w:abstractNumId="14" w15:restartNumberingAfterBreak="0">
+  <w:abstractNum w:abstractNumId="17" w15:restartNumberingAfterBreak="0">
+    <w:nsid w:val="35732C6A"/>
+    <w:multiLevelType w:val="hybridMultilevel"/>
+    <w:tmpl w:val="5ED0C184"/>
+    <w:lvl w:ilvl="0" w:tplc="0C090001">
+      <w:start w:val="1"/>
+      <w:numFmt w:val="bullet"/>
+      <w:lvlText w:val=""/>
+      <w:lvlJc w:val="left"/>
+      <w:pPr>
+        <w:ind w:left="1080" w:hanging="360"/>
+      </w:pPr>
+      <w:rPr>
+        <w:rFonts w:ascii="Symbol" w:hAnsi="Symbol" w:hint="default"/>
+      </w:rPr>
+    </w:lvl>
+    <w:lvl w:ilvl="1" w:tplc="0C090003" w:tentative="1">
+      <w:start w:val="1"/>
+      <w:numFmt w:val="bullet"/>
+      <w:lvlText w:val="o"/>
+      <w:lvlJc w:val="left"/>
+      <w:pPr>
+        <w:ind w:left="1800" w:hanging="360"/>
+      </w:pPr>
+      <w:rPr>
+        <w:rFonts w:ascii="Courier New" w:hAnsi="Courier New" w:cs="Courier New" w:hint="default"/>
+      </w:rPr>
+    </w:lvl>
+    <w:lvl w:ilvl="2" w:tplc="0C090005" w:tentative="1">
+      <w:start w:val="1"/>
+      <w:numFmt w:val="bullet"/>
+      <w:lvlText w:val=""/>
+      <w:lvlJc w:val="left"/>
+      <w:pPr>
+        <w:ind w:left="2520" w:hanging="360"/>
+      </w:pPr>
+      <w:rPr>
+        <w:rFonts w:ascii="Wingdings" w:hAnsi="Wingdings" w:hint="default"/>
+      </w:rPr>
+    </w:lvl>
+    <w:lvl w:ilvl="3" w:tplc="0C090001" w:tentative="1">
+      <w:start w:val="1"/>
+      <w:numFmt w:val="bullet"/>
+      <w:lvlText w:val=""/>
+      <w:lvlJc w:val="left"/>
+      <w:pPr>
+        <w:ind w:left="3240" w:hanging="360"/>
+      </w:pPr>
+      <w:rPr>
+        <w:rFonts w:ascii="Symbol" w:hAnsi="Symbol" w:hint="default"/>
+      </w:rPr>
+    </w:lvl>
+    <w:lvl w:ilvl="4" w:tplc="0C090003" w:tentative="1">
+      <w:start w:val="1"/>
+      <w:numFmt w:val="bullet"/>
+      <w:lvlText w:val="o"/>
+      <w:lvlJc w:val="left"/>
+      <w:pPr>
+        <w:ind w:left="3960" w:hanging="360"/>
+      </w:pPr>
+      <w:rPr>
+        <w:rFonts w:ascii="Courier New" w:hAnsi="Courier New" w:cs="Courier New" w:hint="default"/>
+      </w:rPr>
+    </w:lvl>
+    <w:lvl w:ilvl="5" w:tplc="0C090005" w:tentative="1">
+      <w:start w:val="1"/>
+      <w:numFmt w:val="bullet"/>
+      <w:lvlText w:val=""/>
+      <w:lvlJc w:val="left"/>
+      <w:pPr>
+        <w:ind w:left="4680" w:hanging="360"/>
+      </w:pPr>
+      <w:rPr>
+        <w:rFonts w:ascii="Wingdings" w:hAnsi="Wingdings" w:hint="default"/>
+      </w:rPr>
+    </w:lvl>
+    <w:lvl w:ilvl="6" w:tplc="0C090001" w:tentative="1">
+      <w:start w:val="1"/>
+      <w:numFmt w:val="bullet"/>
+      <w:lvlText w:val=""/>
+      <w:lvlJc w:val="left"/>
+      <w:pPr>
+        <w:ind w:left="5400" w:hanging="360"/>
+      </w:pPr>
+      <w:rPr>
+        <w:rFonts w:ascii="Symbol" w:hAnsi="Symbol" w:hint="default"/>
+      </w:rPr>
+    </w:lvl>
+    <w:lvl w:ilvl="7" w:tplc="0C090003" w:tentative="1">
+      <w:start w:val="1"/>
+      <w:numFmt w:val="bullet"/>
+      <w:lvlText w:val="o"/>
+      <w:lvlJc w:val="left"/>
+      <w:pPr>
+        <w:ind w:left="6120" w:hanging="360"/>
+      </w:pPr>
+      <w:rPr>
+        <w:rFonts w:ascii="Courier New" w:hAnsi="Courier New" w:cs="Courier New" w:hint="default"/>
+      </w:rPr>
+    </w:lvl>
+    <w:lvl w:ilvl="8" w:tplc="0C090005" w:tentative="1">
+      <w:start w:val="1"/>
+      <w:numFmt w:val="bullet"/>
+      <w:lvlText w:val=""/>
+      <w:lvlJc w:val="left"/>
+      <w:pPr>
+        <w:ind w:left="6840" w:hanging="360"/>
+      </w:pPr>
+      <w:rPr>
+        <w:rFonts w:ascii="Wingdings" w:hAnsi="Wingdings" w:hint="default"/>
+      </w:rPr>
+    </w:lvl>
+  </w:abstractNum>
+  <w:abstractNum w:abstractNumId="18" w15:restartNumberingAfterBreak="0">
     <w:nsid w:val="409E32C5"/>
     <w:multiLevelType w:val="hybridMultilevel"/>
     <w:tmpl w:val="BA7E0732"/>
@@ -7615,7 +8461,96 @@
       </w:pPr>
     </w:lvl>
   </w:abstractNum>
-  <w:abstractNum w:abstractNumId="15" w15:restartNumberingAfterBreak="0">
+  <w:abstractNum w:abstractNumId="19" w15:restartNumberingAfterBreak="0">
+    <w:nsid w:val="4A0679C8"/>
+    <w:multiLevelType w:val="hybridMultilevel"/>
+    <w:tmpl w:val="CADAAD1A"/>
+    <w:lvl w:ilvl="0" w:tplc="0C090003">
+      <w:start w:val="1"/>
+      <w:numFmt w:val="bullet"/>
+      <w:lvlText w:val="o"/>
+      <w:lvlJc w:val="left"/>
+      <w:pPr>
+        <w:ind w:left="1440" w:hanging="360"/>
+      </w:pPr>
+      <w:rPr>
+        <w:rFonts w:ascii="Courier New" w:hAnsi="Courier New" w:cs="Courier New" w:hint="default"/>
+      </w:rPr>
+    </w:lvl>
+    <w:lvl w:ilvl="1" w:tplc="0C090019" w:tentative="1">
+      <w:start w:val="1"/>
+      <w:numFmt w:val="lowerLetter"/>
+      <w:lvlText w:val="%2."/>
+      <w:lvlJc w:val="left"/>
+      <w:pPr>
+        <w:ind w:left="2160" w:hanging="360"/>
+      </w:pPr>
+    </w:lvl>
+    <w:lvl w:ilvl="2" w:tplc="0C09001B" w:tentative="1">
+      <w:start w:val="1"/>
+      <w:numFmt w:val="lowerRoman"/>
+      <w:lvlText w:val="%3."/>
+      <w:lvlJc w:val="right"/>
+      <w:pPr>
+        <w:ind w:left="2880" w:hanging="180"/>
+      </w:pPr>
+    </w:lvl>
+    <w:lvl w:ilvl="3" w:tplc="0C09000F" w:tentative="1">
+      <w:start w:val="1"/>
+      <w:numFmt w:val="decimal"/>
+      <w:lvlText w:val="%4."/>
+      <w:lvlJc w:val="left"/>
+      <w:pPr>
+        <w:ind w:left="3600" w:hanging="360"/>
+      </w:pPr>
+    </w:lvl>
+    <w:lvl w:ilvl="4" w:tplc="0C090019" w:tentative="1">
+      <w:start w:val="1"/>
+      <w:numFmt w:val="lowerLetter"/>
+      <w:lvlText w:val="%5."/>
+      <w:lvlJc w:val="left"/>
+      <w:pPr>
+        <w:ind w:left="4320" w:hanging="360"/>
+      </w:pPr>
+    </w:lvl>
+    <w:lvl w:ilvl="5" w:tplc="0C09001B" w:tentative="1">
+      <w:start w:val="1"/>
+      <w:numFmt w:val="lowerRoman"/>
+      <w:lvlText w:val="%6."/>
+      <w:lvlJc w:val="right"/>
+      <w:pPr>
+        <w:ind w:left="5040" w:hanging="180"/>
+      </w:pPr>
+    </w:lvl>
+    <w:lvl w:ilvl="6" w:tplc="0C09000F" w:tentative="1">
+      <w:start w:val="1"/>
+      <w:numFmt w:val="decimal"/>
+      <w:lvlText w:val="%7."/>
+      <w:lvlJc w:val="left"/>
+      <w:pPr>
+        <w:ind w:left="5760" w:hanging="360"/>
+      </w:pPr>
+    </w:lvl>
+    <w:lvl w:ilvl="7" w:tplc="0C090019" w:tentative="1">
+      <w:start w:val="1"/>
+      <w:numFmt w:val="lowerLetter"/>
+      <w:lvlText w:val="%8."/>
+      <w:lvlJc w:val="left"/>
+      <w:pPr>
+        <w:ind w:left="6480" w:hanging="360"/>
+      </w:pPr>
+    </w:lvl>
+    <w:lvl w:ilvl="8" w:tplc="0C09001B" w:tentative="1">
+      <w:start w:val="1"/>
+      <w:numFmt w:val="lowerRoman"/>
+      <w:lvlText w:val="%9."/>
+      <w:lvlJc w:val="right"/>
+      <w:pPr>
+        <w:ind w:left="7200" w:hanging="180"/>
+      </w:pPr>
+    </w:lvl>
+  </w:abstractNum>
+  <w:abstractNum w:abstractNumId="20" w15:restartNumberingAfterBreak="0">
     <w:nsid w:val="4DA45D6C"/>
     <w:multiLevelType w:val="hybridMultilevel"/>
     <w:tmpl w:val="874E23E8"/>
@@ -7704,7 +8639,7 @@
       </w:pPr>
     </w:lvl>
   </w:abstractNum>
-  <w:abstractNum w:abstractNumId="16" w15:restartNumberingAfterBreak="0">
+  <w:abstractNum w:abstractNumId="21" w15:restartNumberingAfterBreak="0">
     <w:nsid w:val="50CD1899"/>
     <w:multiLevelType w:val="hybridMultilevel"/>
     <w:tmpl w:val="24D44312"/>
@@ -7790,7 +8725,7 @@
       </w:pPr>
     </w:lvl>
   </w:abstractNum>
-  <w:abstractNum w:abstractNumId="17" w15:restartNumberingAfterBreak="0">
+  <w:abstractNum w:abstractNumId="22" w15:restartNumberingAfterBreak="0">
     <w:nsid w:val="5DE14E83"/>
     <w:multiLevelType w:val="hybridMultilevel"/>
     <w:tmpl w:val="13AAD728"/>
@@ -7903,7 +8838,7 @@
       </w:rPr>
     </w:lvl>
   </w:abstractNum>
-  <w:abstractNum w:abstractNumId="18" w15:restartNumberingAfterBreak="0">
+  <w:abstractNum w:abstractNumId="23" w15:restartNumberingAfterBreak="0">
     <w:nsid w:val="6139164C"/>
     <w:multiLevelType w:val="hybridMultilevel"/>
     <w:tmpl w:val="B7AE36AC"/>
@@ -7918,7 +8853,7 @@
         <w:rFonts w:ascii="Corbel" w:eastAsiaTheme="minorEastAsia" w:hAnsi="Corbel" w:cs="Tahoma" w:hint="default"/>
       </w:rPr>
     </w:lvl>
-    <w:lvl w:ilvl="1" w:tplc="0C090003" w:tentative="1">
+    <w:lvl w:ilvl="1" w:tplc="0C090003">
       <w:start w:val="1"/>
       <w:numFmt w:val="bullet"/>
       <w:lvlText w:val="o"/>
@@ -8015,7 +8950,7 @@
       </w:rPr>
     </w:lvl>
   </w:abstractNum>
-  <w:abstractNum w:abstractNumId="19" w15:restartNumberingAfterBreak="0">
+  <w:abstractNum w:abstractNumId="24" w15:restartNumberingAfterBreak="0">
     <w:nsid w:val="624C5A70"/>
     <w:multiLevelType w:val="hybridMultilevel"/>
     <w:tmpl w:val="80E8B64A"/>
@@ -8107,7 +9042,7 @@
       </w:pPr>
     </w:lvl>
   </w:abstractNum>
-  <w:abstractNum w:abstractNumId="20" w15:restartNumberingAfterBreak="0">
+  <w:abstractNum w:abstractNumId="25" w15:restartNumberingAfterBreak="0">
     <w:nsid w:val="6A576469"/>
     <w:multiLevelType w:val="hybridMultilevel"/>
     <w:tmpl w:val="BA388B76"/>
@@ -8193,7 +9128,7 @@
       </w:pPr>
     </w:lvl>
   </w:abstractNum>
-  <w:abstractNum w:abstractNumId="21" w15:restartNumberingAfterBreak="0">
+  <w:abstractNum w:abstractNumId="26" w15:restartNumberingAfterBreak="0">
     <w:nsid w:val="6B9D2E3D"/>
     <w:multiLevelType w:val="hybridMultilevel"/>
     <w:tmpl w:val="48E60BF8"/>
@@ -8279,7 +9214,7 @@
       </w:pPr>
     </w:lvl>
   </w:abstractNum>
-  <w:abstractNum w:abstractNumId="22" w15:restartNumberingAfterBreak="0">
+  <w:abstractNum w:abstractNumId="27" w15:restartNumberingAfterBreak="0">
     <w:nsid w:val="6CD02459"/>
     <w:multiLevelType w:val="hybridMultilevel"/>
     <w:tmpl w:val="F4D88904"/>
@@ -8365,74 +9300,181 @@
       </w:pPr>
     </w:lvl>
   </w:abstractNum>
+  <w:abstractNum w:abstractNumId="28" w15:restartNumberingAfterBreak="0">
+    <w:nsid w:val="75237F3D"/>
+    <w:multiLevelType w:val="hybridMultilevel"/>
+    <w:tmpl w:val="54F48D64"/>
+    <w:lvl w:ilvl="0" w:tplc="36246786">
+      <w:start w:val="1"/>
+      <w:numFmt w:val="upperLetter"/>
+      <w:lvlText w:val="%1."/>
+      <w:lvlJc w:val="left"/>
+      <w:pPr>
+        <w:ind w:left="1080" w:hanging="360"/>
+      </w:pPr>
+      <w:rPr>
+        <w:rFonts w:hint="default"/>
+      </w:rPr>
+    </w:lvl>
+    <w:lvl w:ilvl="1" w:tplc="0C090019" w:tentative="1">
+      <w:start w:val="1"/>
+      <w:numFmt w:val="lowerLetter"/>
+      <w:lvlText w:val="%2."/>
+      <w:lvlJc w:val="left"/>
+      <w:pPr>
+        <w:ind w:left="1800" w:hanging="360"/>
+      </w:pPr>
+    </w:lvl>
+    <w:lvl w:ilvl="2" w:tplc="0C09001B" w:tentative="1">
+      <w:start w:val="1"/>
+      <w:numFmt w:val="lowerRoman"/>
+      <w:lvlText w:val="%3."/>
+      <w:lvlJc w:val="right"/>
+      <w:pPr>
+        <w:ind w:left="2520" w:hanging="180"/>
+      </w:pPr>
+    </w:lvl>
+    <w:lvl w:ilvl="3" w:tplc="0C09000F" w:tentative="1">
+      <w:start w:val="1"/>
+      <w:numFmt w:val="decimal"/>
+      <w:lvlText w:val="%4."/>
+      <w:lvlJc w:val="left"/>
+      <w:pPr>
+        <w:ind w:left="3240" w:hanging="360"/>
+      </w:pPr>
+    </w:lvl>
+    <w:lvl w:ilvl="4" w:tplc="0C090019" w:tentative="1">
+      <w:start w:val="1"/>
+      <w:numFmt w:val="lowerLetter"/>
+      <w:lvlText w:val="%5."/>
+      <w:lvlJc w:val="left"/>
+      <w:pPr>
+        <w:ind w:left="3960" w:hanging="360"/>
+      </w:pPr>
+    </w:lvl>
+    <w:lvl w:ilvl="5" w:tplc="0C09001B" w:tentative="1">
+      <w:start w:val="1"/>
+      <w:numFmt w:val="lowerRoman"/>
+      <w:lvlText w:val="%6."/>
+      <w:lvlJc w:val="right"/>
+      <w:pPr>
+        <w:ind w:left="4680" w:hanging="180"/>
+      </w:pPr>
+    </w:lvl>
+    <w:lvl w:ilvl="6" w:tplc="0C09000F" w:tentative="1">
+      <w:start w:val="1"/>
+      <w:numFmt w:val="decimal"/>
+      <w:lvlText w:val="%7."/>
+      <w:lvlJc w:val="left"/>
+      <w:pPr>
+        <w:ind w:left="5400" w:hanging="360"/>
+      </w:pPr>
+    </w:lvl>
+    <w:lvl w:ilvl="7" w:tplc="0C090019" w:tentative="1">
+      <w:start w:val="1"/>
+      <w:numFmt w:val="lowerLetter"/>
+      <w:lvlText w:val="%8."/>
+      <w:lvlJc w:val="left"/>
+      <w:pPr>
+        <w:ind w:left="6120" w:hanging="360"/>
+      </w:pPr>
+    </w:lvl>
+    <w:lvl w:ilvl="8" w:tplc="0C09001B" w:tentative="1">
+      <w:start w:val="1"/>
+      <w:numFmt w:val="lowerRoman"/>
+      <w:lvlText w:val="%9."/>
+      <w:lvlJc w:val="right"/>
+      <w:pPr>
+        <w:ind w:left="6840" w:hanging="180"/>
+      </w:pPr>
+    </w:lvl>
+  </w:abstractNum>
   <w:num w:numId="1" w16cid:durableId="2070035399">
+    <w:abstractNumId w:val="9"/>
+  </w:num>
+  <w:num w:numId="2" w16cid:durableId="673998437">
+    <w:abstractNumId w:val="8"/>
+  </w:num>
+  <w:num w:numId="3" w16cid:durableId="1197043521">
+    <w:abstractNumId w:val="25"/>
+  </w:num>
+  <w:num w:numId="4" w16cid:durableId="768698266">
+    <w:abstractNumId w:val="5"/>
+  </w:num>
+  <w:num w:numId="5" w16cid:durableId="1735736998">
+    <w:abstractNumId w:val="26"/>
+  </w:num>
+  <w:num w:numId="6" w16cid:durableId="1632589331">
+    <w:abstractNumId w:val="18"/>
+  </w:num>
+  <w:num w:numId="7" w16cid:durableId="769664052">
     <w:abstractNumId w:val="7"/>
   </w:num>
-  <w:num w:numId="2" w16cid:durableId="673998437">
+  <w:num w:numId="8" w16cid:durableId="214632897">
+    <w:abstractNumId w:val="13"/>
+  </w:num>
+  <w:num w:numId="9" w16cid:durableId="867254279">
+    <w:abstractNumId w:val="15"/>
+  </w:num>
+  <w:num w:numId="10" w16cid:durableId="1476948621">
+    <w:abstractNumId w:val="3"/>
+  </w:num>
+  <w:num w:numId="11" w16cid:durableId="1600480340">
+    <w:abstractNumId w:val="21"/>
+  </w:num>
+  <w:num w:numId="12" w16cid:durableId="1760559249">
+    <w:abstractNumId w:val="20"/>
+  </w:num>
+  <w:num w:numId="13" w16cid:durableId="173616932">
+    <w:abstractNumId w:val="4"/>
+  </w:num>
+  <w:num w:numId="14" w16cid:durableId="772479867">
     <w:abstractNumId w:val="6"/>
   </w:num>
-  <w:num w:numId="3" w16cid:durableId="1197043521">
-    <w:abstractNumId w:val="20"/>
-  </w:num>
-  <w:num w:numId="4" w16cid:durableId="768698266">
-    <w:abstractNumId w:val="3"/>
-  </w:num>
-  <w:num w:numId="5" w16cid:durableId="1735736998">
-    <w:abstractNumId w:val="21"/>
-  </w:num>
-  <w:num w:numId="6" w16cid:durableId="1632589331">
-    <w:abstractNumId w:val="14"/>
-  </w:num>
-  <w:num w:numId="7" w16cid:durableId="769664052">
-    <w:abstractNumId w:val="5"/>
-  </w:num>
-  <w:num w:numId="8" w16cid:durableId="214632897">
+  <w:num w:numId="15" w16cid:durableId="1691104593">
     <w:abstractNumId w:val="10"/>
   </w:num>
-  <w:num w:numId="9" w16cid:durableId="867254279">
-    <w:abstractNumId w:val="12"/>
-  </w:num>
-  <w:num w:numId="10" w16cid:durableId="1476948621">
-    <w:abstractNumId w:val="1"/>
-  </w:num>
-  <w:num w:numId="11" w16cid:durableId="1600480340">
-    <w:abstractNumId w:val="16"/>
-  </w:num>
-  <w:num w:numId="12" w16cid:durableId="1760559249">
-    <w:abstractNumId w:val="15"/>
-  </w:num>
-  <w:num w:numId="13" w16cid:durableId="173616932">
-    <w:abstractNumId w:val="2"/>
-  </w:num>
-  <w:num w:numId="14" w16cid:durableId="772479867">
-    <w:abstractNumId w:val="4"/>
-  </w:num>
-  <w:num w:numId="15" w16cid:durableId="1691104593">
-    <w:abstractNumId w:val="8"/>
-  </w:num>
   <w:num w:numId="16" w16cid:durableId="2144928856">
-    <w:abstractNumId w:val="19"/>
+    <w:abstractNumId w:val="24"/>
   </w:num>
   <w:num w:numId="17" w16cid:durableId="231741337">
     <w:abstractNumId w:val="0"/>
   </w:num>
   <w:num w:numId="18" w16cid:durableId="2137671583">
-    <w:abstractNumId w:val="9"/>
+    <w:abstractNumId w:val="11"/>
   </w:num>
   <w:num w:numId="19" w16cid:durableId="378819467">
+    <w:abstractNumId w:val="27"/>
+  </w:num>
+  <w:num w:numId="20" w16cid:durableId="1324819856">
+    <w:abstractNumId w:val="23"/>
+  </w:num>
+  <w:num w:numId="21" w16cid:durableId="1445729208">
+    <w:abstractNumId w:val="14"/>
+  </w:num>
+  <w:num w:numId="22" w16cid:durableId="1587231989">
+    <w:abstractNumId w:val="16"/>
+  </w:num>
+  <w:num w:numId="23" w16cid:durableId="2046365488">
     <w:abstractNumId w:val="22"/>
   </w:num>
-  <w:num w:numId="20" w16cid:durableId="1324819856">
-    <w:abstractNumId w:val="18"/>
+  <w:num w:numId="24" w16cid:durableId="2122529673">
+    <w:abstractNumId w:val="19"/>
   </w:num>
-  <w:num w:numId="21" w16cid:durableId="1445729208">
-    <w:abstractNumId w:val="11"/>
+  <w:num w:numId="25" w16cid:durableId="1614899620">
+    <w:abstractNumId w:val="28"/>
   </w:num>
-  <w:num w:numId="22" w16cid:durableId="1587231989">
-    <w:abstractNumId w:val="13"/>
+  <w:num w:numId="26" w16cid:durableId="1709450973">
+    <w:abstractNumId w:val="17"/>
   </w:num>
-  <w:num w:numId="23" w16cid:durableId="2046365488">
-    <w:abstractNumId w:val="17"/>
+  <w:num w:numId="27" w16cid:durableId="800271486">
+    <w:abstractNumId w:val="12"/>
+  </w:num>
+  <w:num w:numId="28" w16cid:durableId="1615483061">
+    <w:abstractNumId w:val="2"/>
+  </w:num>
+  <w:num w:numId="29" w16cid:durableId="1062368387">
+    <w:abstractNumId w:val="1"/>
   </w:num>
 </w:numbering>
 </file>
@@ -9167,6 +10209,75 @@
       </w:tblBorders>
     </w:tblPr>
   </w:style>
+  <w:style w:type="paragraph" w:customStyle="1" w:styleId="MySigning">
+    <w:name w:val="My Signing"/>
+    <w:basedOn w:val="Normal"/>
+    <w:link w:val="MySigningChar"/>
+    <w:qFormat/>
+    <w:rsid w:val="008A1C63"/>
+    <w:pPr>
+      <w:tabs>
+        <w:tab w:val="left" w:pos="1515"/>
+      </w:tabs>
+      <w:spacing w:after="0" w:line="240" w:lineRule="auto"/>
+    </w:pPr>
+    <w:rPr>
+      <w:rFonts w:ascii="Brush Script MT" w:hAnsi="Brush Script MT" w:cs="Tahoma"/>
+      <w:strike/>
+      <w:color w:val="0000FF"/>
+      <w:sz w:val="20"/>
+      <w:szCs w:val="20"/>
+    </w:rPr>
+  </w:style>
+  <w:style w:type="character" w:customStyle="1" w:styleId="MySigningChar">
+    <w:name w:val="My Signing Char"/>
+    <w:basedOn w:val="DefaultParagraphFont"/>
+    <w:link w:val="MySigning"/>
+    <w:rsid w:val="008A1C63"/>
+    <w:rPr>
+      <w:rFonts w:ascii="Brush Script MT" w:hAnsi="Brush Script MT" w:cs="Tahoma"/>
+      <w:strike/>
+      <w:color w:val="0000FF"/>
+      <w:sz w:val="20"/>
+      <w:szCs w:val="20"/>
+    </w:rPr>
+  </w:style>
+  <w:style w:type="paragraph" w:customStyle="1" w:styleId="MyStyle">
+    <w:name w:val="My Style"/>
+    <w:basedOn w:val="Normal"/>
+    <w:link w:val="MyStyleChar"/>
+    <w:qFormat/>
+    <w:rsid w:val="008A1C63"/>
+    <w:pPr>
+      <w:spacing w:after="0" w:line="240" w:lineRule="auto"/>
+    </w:pPr>
+    <w:rPr>
+      <w:color w:val="0000FF"/>
+      <w:sz w:val="24"/>
+    </w:rPr>
+  </w:style>
+  <w:style w:type="character" w:customStyle="1" w:styleId="MyStyleChar">
+    <w:name w:val="My Style Char"/>
+    <w:basedOn w:val="DefaultParagraphFont"/>
+    <w:link w:val="MyStyle"/>
+    <w:rsid w:val="008A1C63"/>
+    <w:rPr>
+      <w:color w:val="0000FF"/>
+      <w:sz w:val="24"/>
+    </w:rPr>
+  </w:style>
+  <w:style w:type="character" w:styleId="UnresolvedMention">
+    <w:name w:val="Unresolved Mention"/>
+    <w:basedOn w:val="DefaultParagraphFont"/>
+    <w:uiPriority w:val="99"/>
+    <w:semiHidden/>
+    <w:unhideWhenUsed/>
+    <w:rsid w:val="00837549"/>
+    <w:rPr>
+      <w:color w:val="605E5C"/>
+      <w:shd w:val="clear" w:color="auto" w:fill="E1DFDD"/>
+    </w:rPr>
+  </w:style>
 </w:styles>
 </file>
 

</xml_diff>